<commit_message>
Nivelados archivos de configuración. Eliminada variable de selector de tipo de fijación de crucero. Actualización de documento. Actualización de versión.
</commit_message>
<xml_diff>
--- a/Con_Acelerador_DAC_Millis_ProgNL_6kmh.docx
+++ b/Con_Acelerador_DAC_Millis_ProgNL_6kmh.docx
@@ -1,9 +1,18 @@
 
 <file path=word/document.xml><?xml version="1.0" encoding="utf-8"?>
-<w:document xmlns:wpc="http://schemas.microsoft.com/office/word/2010/wordprocessingCanvas" xmlns:cx="http://schemas.microsoft.com/office/drawing/2014/chartex" xmlns:cx1="http://schemas.microsoft.com/office/drawing/2015/9/8/chartex" xmlns:cx2="http://schemas.microsoft.com/office/drawing/2015/10/21/chartex" xmlns:cx3="http://schemas.microsoft.com/office/drawing/2016/5/9/chartex" xmlns:cx4="http://schemas.microsoft.com/office/drawing/2016/5/10/chartex" xmlns:cx5="http://schemas.microsoft.com/office/drawing/2016/5/11/chartex" xmlns:cx6="http://schemas.microsoft.com/office/drawing/2016/5/12/chartex" xmlns:cx7="http://schemas.microsoft.com/office/drawing/2016/5/13/chartex" xmlns:cx8="http://schemas.microsoft.com/office/drawing/2016/5/14/chartex" xmlns:mc="http://schemas.openxmlformats.org/markup-compatibility/2006" xmlns:aink="http://schemas.microsoft.com/office/drawing/2016/ink" xmlns:am3d="http://schemas.microsoft.com/office/drawing/2017/model3d" xmlns:o="urn:schemas-microsoft-com:office:office" xmlns:r="http://schemas.openxmlformats.org/officeDocument/2006/relationships" xmlns:m="http://schemas.openxmlformats.org/officeDocument/2006/math" xmlns:v="urn:schemas-microsoft-com:vml" xmlns:wp14="http://schemas.microsoft.com/office/word/2010/wordprocessingDrawing" xmlns:wp="http://schemas.openxmlformats.org/drawingml/2006/wordprocessingDrawing" xmlns:w10="urn:schemas-microsoft-com:office:word" xmlns:w="http://schemas.openxmlformats.org/wordprocessingml/2006/main" xmlns:w14="http://schemas.microsoft.com/office/word/2010/wordml" xmlns:w15="http://schemas.microsoft.com/office/word/2012/wordml" xmlns:w16cid="http://schemas.microsoft.com/office/word/2016/wordml/cid" xmlns:w16se="http://schemas.microsoft.com/office/word/2015/wordml/symex" xmlns:wpg="http://schemas.microsoft.com/office/word/2010/wordprocessingGroup" xmlns:wpi="http://schemas.microsoft.com/office/word/2010/wordprocessingInk" xmlns:wne="http://schemas.microsoft.com/office/word/2006/wordml" xmlns:wps="http://schemas.microsoft.com/office/word/2010/wordprocessingShape" mc:Ignorable="w14 w15 w16se w16cid wp14">
+<w:document xmlns:wpc="http://schemas.microsoft.com/office/word/2010/wordprocessingCanvas" xmlns:cx="http://schemas.microsoft.com/office/drawing/2014/chartex" xmlns:cx1="http://schemas.microsoft.com/office/drawing/2015/9/8/chartex" xmlns:mc="http://schemas.openxmlformats.org/markup-compatibility/2006" xmlns:o="urn:schemas-microsoft-com:office:office" xmlns:r="http://schemas.openxmlformats.org/officeDocument/2006/relationships" xmlns:m="http://schemas.openxmlformats.org/officeDocument/2006/math" xmlns:v="urn:schemas-microsoft-com:vml" xmlns:wp14="http://schemas.microsoft.com/office/word/2010/wordprocessingDrawing" xmlns:wp="http://schemas.openxmlformats.org/drawingml/2006/wordprocessingDrawing" xmlns:w10="urn:schemas-microsoft-com:office:word" xmlns:w="http://schemas.openxmlformats.org/wordprocessingml/2006/main" xmlns:w14="http://schemas.microsoft.com/office/word/2010/wordml" xmlns:w15="http://schemas.microsoft.com/office/word/2012/wordml" xmlns:w16se="http://schemas.microsoft.com/office/word/2015/wordml/symex" xmlns:wpg="http://schemas.microsoft.com/office/word/2010/wordprocessingGroup" xmlns:wpi="http://schemas.microsoft.com/office/word/2010/wordprocessingInk" xmlns:wne="http://schemas.microsoft.com/office/word/2006/wordml" xmlns:wps="http://schemas.microsoft.com/office/word/2010/wordprocessingShape" mc:Ignorable="w14 w15 w16se wp14">
   <w:body>
     <w:sdt>
       <w:sdtPr>
+        <w:rPr>
+          <w:rFonts w:asciiTheme="minorHAnsi" w:eastAsiaTheme="minorHAnsi" w:hAnsiTheme="minorHAnsi" w:cstheme="minorBidi"/>
+          <w:b w:val="0"/>
+          <w:bCs w:val="0"/>
+          <w:color w:val="auto"/>
+          <w:sz w:val="24"/>
+          <w:szCs w:val="24"/>
+          <w:lang w:eastAsia="en-US"/>
+        </w:rPr>
         <w:id w:val="-403290488"/>
         <w:docPartObj>
           <w:docPartGallery w:val="Table of Contents"/>
@@ -12,12 +21,7 @@
       </w:sdtPr>
       <w:sdtEndPr>
         <w:rPr>
-          <w:rFonts w:asciiTheme="minorHAnsi" w:eastAsiaTheme="minorHAnsi" w:hAnsiTheme="minorHAnsi" w:cstheme="minorBidi"/>
           <w:noProof/>
-          <w:color w:val="auto"/>
-          <w:sz w:val="24"/>
-          <w:szCs w:val="24"/>
-          <w:lang w:eastAsia="en-US"/>
         </w:rPr>
       </w:sdtEndPr>
       <w:sdtContent>
@@ -42,7 +46,9 @@
               <w:i w:val="0"/>
               <w:iCs w:val="0"/>
               <w:noProof/>
-              <w:lang w:eastAsia="es-ES_tradnl"/>
+              <w:sz w:val="22"/>
+              <w:szCs w:val="22"/>
+              <w:lang w:eastAsia="es-ES"/>
             </w:rPr>
           </w:pPr>
           <w:r>
@@ -62,7 +68,7 @@
             </w:rPr>
             <w:fldChar w:fldCharType="separate"/>
           </w:r>
-          <w:hyperlink w:anchor="_Toc22591642" w:history="1">
+          <w:hyperlink w:anchor="_Toc24227005" w:history="1">
             <w:r>
               <w:rPr>
                 <w:rStyle w:val="Hipervnculo"/>
@@ -89,7 +95,7 @@
                 <w:noProof/>
                 <w:webHidden/>
               </w:rPr>
-              <w:instrText xml:space="preserve"> PAGEREF _Toc22591642 \h </w:instrText>
+              <w:instrText xml:space="preserve"> PAGEREF _Toc24227005 \h </w:instrText>
             </w:r>
             <w:r>
               <w:rPr>
@@ -133,10 +139,12 @@
               <w:i w:val="0"/>
               <w:iCs w:val="0"/>
               <w:noProof/>
-              <w:lang w:eastAsia="es-ES_tradnl"/>
+              <w:sz w:val="22"/>
+              <w:szCs w:val="22"/>
+              <w:lang w:eastAsia="es-ES"/>
             </w:rPr>
           </w:pPr>
-          <w:hyperlink w:anchor="_Toc22591643" w:history="1">
+          <w:hyperlink w:anchor="_Toc24227006" w:history="1">
             <w:r>
               <w:rPr>
                 <w:rStyle w:val="Hipervnculo"/>
@@ -163,7 +171,7 @@
                 <w:noProof/>
                 <w:webHidden/>
               </w:rPr>
-              <w:instrText xml:space="preserve"> PAGEREF _Toc22591643 \h </w:instrText>
+              <w:instrText xml:space="preserve"> PAGEREF _Toc24227006 \h </w:instrText>
             </w:r>
             <w:r>
               <w:rPr>
@@ -207,10 +215,12 @@
               <w:i w:val="0"/>
               <w:iCs w:val="0"/>
               <w:noProof/>
-              <w:lang w:eastAsia="es-ES_tradnl"/>
+              <w:sz w:val="22"/>
+              <w:szCs w:val="22"/>
+              <w:lang w:eastAsia="es-ES"/>
             </w:rPr>
           </w:pPr>
-          <w:hyperlink w:anchor="_Toc22591644" w:history="1">
+          <w:hyperlink w:anchor="_Toc24227007" w:history="1">
             <w:r>
               <w:rPr>
                 <w:rStyle w:val="Hipervnculo"/>
@@ -237,7 +247,7 @@
                 <w:noProof/>
                 <w:webHidden/>
               </w:rPr>
-              <w:instrText xml:space="preserve"> PAGEREF _Toc22591644 \h </w:instrText>
+              <w:instrText xml:space="preserve"> PAGEREF _Toc24227007 \h </w:instrText>
             </w:r>
             <w:r>
               <w:rPr>
@@ -281,10 +291,12 @@
               <w:i w:val="0"/>
               <w:iCs w:val="0"/>
               <w:noProof/>
-              <w:lang w:eastAsia="es-ES_tradnl"/>
+              <w:sz w:val="22"/>
+              <w:szCs w:val="22"/>
+              <w:lang w:eastAsia="es-ES"/>
             </w:rPr>
           </w:pPr>
-          <w:hyperlink w:anchor="_Toc22591645" w:history="1">
+          <w:hyperlink w:anchor="_Toc24227008" w:history="1">
             <w:r>
               <w:rPr>
                 <w:rStyle w:val="Hipervnculo"/>
@@ -311,7 +323,83 @@
                 <w:noProof/>
                 <w:webHidden/>
               </w:rPr>
-              <w:instrText xml:space="preserve"> PAGEREF _Toc22591645 \h </w:instrText>
+              <w:instrText xml:space="preserve"> PAGEREF _Toc24227008 \h </w:instrText>
+            </w:r>
+            <w:r>
+              <w:rPr>
+                <w:noProof/>
+                <w:webHidden/>
+              </w:rPr>
+            </w:r>
+            <w:r>
+              <w:rPr>
+                <w:noProof/>
+                <w:webHidden/>
+              </w:rPr>
+              <w:fldChar w:fldCharType="separate"/>
+            </w:r>
+            <w:r>
+              <w:rPr>
+                <w:noProof/>
+                <w:webHidden/>
+              </w:rPr>
+              <w:t>3</w:t>
+            </w:r>
+            <w:r>
+              <w:rPr>
+                <w:noProof/>
+                <w:webHidden/>
+              </w:rPr>
+              <w:fldChar w:fldCharType="end"/>
+            </w:r>
+          </w:hyperlink>
+        </w:p>
+        <w:p>
+          <w:pPr>
+            <w:pStyle w:val="TDC1"/>
+            <w:tabs>
+              <w:tab w:val="right" w:leader="dot" w:pos="8488"/>
+            </w:tabs>
+            <w:rPr>
+              <w:rFonts w:eastAsiaTheme="minorEastAsia" w:cstheme="minorBidi"/>
+              <w:b w:val="0"/>
+              <w:bCs w:val="0"/>
+              <w:i w:val="0"/>
+              <w:iCs w:val="0"/>
+              <w:noProof/>
+              <w:sz w:val="22"/>
+              <w:szCs w:val="22"/>
+              <w:lang w:eastAsia="es-ES"/>
+            </w:rPr>
+          </w:pPr>
+          <w:hyperlink w:anchor="_Toc24227009" w:history="1">
+            <w:r>
+              <w:rPr>
+                <w:rStyle w:val="Hipervnculo"/>
+                <w:noProof/>
+              </w:rPr>
+              <w:t>Anexo Versión 2.4.4</w:t>
+            </w:r>
+            <w:r>
+              <w:rPr>
+                <w:noProof/>
+                <w:webHidden/>
+              </w:rPr>
+              <w:tab/>
+            </w:r>
+            <w:r>
+              <w:rPr>
+                <w:noProof/>
+                <w:webHidden/>
+              </w:rPr>
+              <w:fldChar w:fldCharType="begin"/>
+            </w:r>
+            <w:r>
+              <w:rPr>
+                <w:noProof/>
+                <w:webHidden/>
+              </w:rPr>
+              <w:instrText xml:space="preserve"> PAGEREF _Toc24227009 \h </w:instrText>
             </w:r>
             <w:r>
               <w:rPr>
@@ -361,63 +449,46 @@
         </w:p>
       </w:sdtContent>
     </w:sdt>
-    <w:p>
-      <w:bookmarkStart w:id="0" w:name="_GoBack"/>
+    <w:p/>
+    <w:p>
+      <w:pPr>
+        <w:pStyle w:val="Ttulo1"/>
+        <w:rPr>
+          <w:sz w:val="28"/>
+          <w:szCs w:val="28"/>
+        </w:rPr>
+      </w:pPr>
+      <w:bookmarkStart w:id="0" w:name="_Toc24227005"/>
+      <w:r>
+        <w:rPr>
+          <w:sz w:val="28"/>
+          <w:szCs w:val="28"/>
+        </w:rPr>
+        <w:t>inicialización</w:t>
+      </w:r>
       <w:bookmarkEnd w:id="0"/>
     </w:p>
     <w:p>
       <w:pPr>
-        <w:pStyle w:val="Ttulo1"/>
-        <w:rPr>
-          <w:sz w:val="28"/>
-          <w:szCs w:val="28"/>
-        </w:rPr>
-      </w:pPr>
-      <w:bookmarkStart w:id="1" w:name="_Toc22591642"/>
-      <w:r>
-        <w:rPr>
-          <w:sz w:val="28"/>
-          <w:szCs w:val="28"/>
-        </w:rPr>
-        <w:t>inicialización</w:t>
-      </w:r>
-      <w:bookmarkEnd w:id="1"/>
-    </w:p>
-    <w:p>
-      <w:pPr>
-        <w:rPr>
-          <w:sz w:val="28"/>
-          <w:szCs w:val="28"/>
-        </w:rPr>
-      </w:pPr>
-    </w:p>
-    <w:p>
-      <w:pPr>
-        <w:rPr>
-          <w:sz w:val="28"/>
-          <w:szCs w:val="28"/>
-        </w:rPr>
-      </w:pPr>
-      <w:r>
-        <w:rPr>
-          <w:sz w:val="28"/>
-          <w:szCs w:val="28"/>
-        </w:rPr>
-        <w:t xml:space="preserve">En primer </w:t>
-      </w:r>
-      <w:r>
-        <w:rPr>
-          <w:sz w:val="28"/>
-          <w:szCs w:val="28"/>
-        </w:rPr>
-        <w:t>lugar,</w:t>
-      </w:r>
-      <w:r>
-        <w:rPr>
-          <w:sz w:val="28"/>
-          <w:szCs w:val="28"/>
-        </w:rPr>
-        <w:t xml:space="preserve"> el sistema toma lectura del acelerador para verificar que da una medida correcta. En caso de no tomarse una medida válida, se emite un tono </w:t>
+        <w:rPr>
+          <w:sz w:val="28"/>
+          <w:szCs w:val="28"/>
+        </w:rPr>
+      </w:pPr>
+    </w:p>
+    <w:p>
+      <w:pPr>
+        <w:rPr>
+          <w:sz w:val="28"/>
+          <w:szCs w:val="28"/>
+        </w:rPr>
+      </w:pPr>
+      <w:r>
+        <w:rPr>
+          <w:sz w:val="28"/>
+          <w:szCs w:val="28"/>
+        </w:rPr>
+        <w:t xml:space="preserve">En primer lugar, el sistema toma lectura del acelerador para verificar que da una medida correcta. En caso de no tomarse una medida válida, se emite un tono </w:t>
       </w:r>
       <w:r>
         <w:rPr>
@@ -472,108 +543,45 @@
           <w:sz w:val="28"/>
           <w:szCs w:val="28"/>
         </w:rPr>
-        <w:t xml:space="preserve">1 tono + 3 tonos </w:t>
-      </w:r>
-      <w:r>
-        <w:rPr>
-          <w:sz w:val="28"/>
-          <w:szCs w:val="28"/>
-        </w:rPr>
-        <w:t>–</w:t>
-      </w:r>
-      <w:r>
-        <w:rPr>
-          <w:sz w:val="28"/>
-          <w:szCs w:val="28"/>
-        </w:rPr>
-        <w:t xml:space="preserve"> </w:t>
-      </w:r>
-      <w:r>
-        <w:rPr>
-          <w:sz w:val="28"/>
-          <w:szCs w:val="28"/>
-        </w:rPr>
-        <w:t xml:space="preserve">Inicialización </w:t>
-      </w:r>
-      <w:r>
-        <w:rPr>
-          <w:sz w:val="28"/>
-          <w:szCs w:val="28"/>
-        </w:rPr>
-        <w:t>sin ayuda 6kmh</w:t>
-      </w:r>
-    </w:p>
-    <w:p>
-      <w:pPr>
-        <w:rPr>
-          <w:sz w:val="28"/>
-          <w:szCs w:val="28"/>
-        </w:rPr>
-      </w:pPr>
-      <w:r>
-        <w:rPr>
-          <w:sz w:val="28"/>
-          <w:szCs w:val="28"/>
-        </w:rPr>
-        <w:t xml:space="preserve">1 tono + 2 tonos + 3 tonos </w:t>
-      </w:r>
-      <w:r>
-        <w:rPr>
-          <w:sz w:val="28"/>
-          <w:szCs w:val="28"/>
-        </w:rPr>
-        <w:t>–</w:t>
-      </w:r>
-      <w:r>
-        <w:rPr>
-          <w:sz w:val="28"/>
-          <w:szCs w:val="28"/>
-        </w:rPr>
-        <w:t xml:space="preserve"> </w:t>
-      </w:r>
-      <w:r>
-        <w:rPr>
-          <w:sz w:val="28"/>
-          <w:szCs w:val="28"/>
-        </w:rPr>
-        <w:t xml:space="preserve">Inicialización </w:t>
-      </w:r>
-      <w:r>
-        <w:rPr>
-          <w:sz w:val="28"/>
-          <w:szCs w:val="28"/>
-        </w:rPr>
-        <w:t>con ayuda 6kmh</w:t>
-      </w:r>
-    </w:p>
-    <w:p>
-      <w:pPr>
-        <w:rPr>
-          <w:sz w:val="28"/>
-          <w:szCs w:val="28"/>
-        </w:rPr>
-      </w:pPr>
-    </w:p>
-    <w:p>
-      <w:pPr>
-        <w:rPr>
-          <w:sz w:val="28"/>
-          <w:szCs w:val="28"/>
-        </w:rPr>
-      </w:pPr>
-      <w:r>
-        <w:rPr>
-          <w:sz w:val="28"/>
-          <w:szCs w:val="28"/>
-        </w:rPr>
-        <w:t>E</w:t>
-      </w:r>
-      <w:r>
-        <w:rPr>
-          <w:sz w:val="28"/>
-          <w:szCs w:val="28"/>
-        </w:rPr>
-        <w:t xml:space="preserve">l primer tono inicializa y los tres últimos tonos concluyen la inicialización. </w:t>
+        <w:t>1 tono + 3 tonos – Inicialización sin ayuda 6kmh</w:t>
+      </w:r>
+    </w:p>
+    <w:p>
+      <w:pPr>
+        <w:rPr>
+          <w:sz w:val="28"/>
+          <w:szCs w:val="28"/>
+        </w:rPr>
+      </w:pPr>
+      <w:r>
+        <w:rPr>
+          <w:sz w:val="28"/>
+          <w:szCs w:val="28"/>
+        </w:rPr>
+        <w:t>1 tono + 2 tonos + 3 tonos – Inicialización con ayuda 6kmh</w:t>
+      </w:r>
+    </w:p>
+    <w:p>
+      <w:pPr>
+        <w:rPr>
+          <w:sz w:val="28"/>
+          <w:szCs w:val="28"/>
+        </w:rPr>
+      </w:pPr>
+    </w:p>
+    <w:p>
+      <w:pPr>
+        <w:rPr>
+          <w:sz w:val="28"/>
+          <w:szCs w:val="28"/>
+        </w:rPr>
+      </w:pPr>
+      <w:r>
+        <w:rPr>
+          <w:sz w:val="28"/>
+          <w:szCs w:val="28"/>
+        </w:rPr>
+        <w:t xml:space="preserve">El primer tono inicializa y los tres últimos tonos concluyen la inicialización. </w:t>
       </w:r>
       <w:r>
         <w:rPr>
@@ -581,12 +589,6 @@
           <w:szCs w:val="28"/>
         </w:rPr>
         <w:br/>
-      </w:r>
-      <w:r>
-        <w:rPr>
-          <w:sz w:val="28"/>
-          <w:szCs w:val="28"/>
-        </w:rPr>
         <w:t xml:space="preserve">Si se mantiene pulsado el freno durante el arranque, se emiten dos tonos intermedios que avisan de la activación de la asistencia en salida 6kmh. Esta funcionalidad se puede anular poniendo la </w:t>
       </w:r>
       <w:r>
@@ -596,8 +598,19 @@
           <w:sz w:val="28"/>
           <w:szCs w:val="28"/>
         </w:rPr>
-        <w:t>variable freno_pulsado</w:t>
-      </w:r>
+        <w:t xml:space="preserve">variable </w:t>
+      </w:r>
+      <w:proofErr w:type="spellStart"/>
+      <w:r>
+        <w:rPr>
+          <w:b/>
+          <w:bCs/>
+          <w:sz w:val="28"/>
+          <w:szCs w:val="28"/>
+        </w:rPr>
+        <w:t>freno_pulsado</w:t>
+      </w:r>
+      <w:proofErr w:type="spellEnd"/>
       <w:r>
         <w:rPr>
           <w:sz w:val="28"/>
@@ -641,6 +654,7 @@
           <w:szCs w:val="28"/>
         </w:rPr>
       </w:pPr>
+      <w:proofErr w:type="spellStart"/>
       <w:r>
         <w:rPr>
           <w:b/>
@@ -650,6 +664,7 @@
         </w:rPr>
         <w:t>retardo_ayuda_arranque</w:t>
       </w:r>
+      <w:proofErr w:type="spellEnd"/>
       <w:r>
         <w:rPr>
           <w:b/>
@@ -707,6 +722,7 @@
           <w:szCs w:val="28"/>
         </w:rPr>
       </w:pPr>
+      <w:proofErr w:type="spellStart"/>
       <w:r>
         <w:rPr>
           <w:b/>
@@ -714,7 +730,17 @@
           <w:sz w:val="28"/>
           <w:szCs w:val="28"/>
         </w:rPr>
-        <w:t>activar_progresivo_ayuda_arranque:</w:t>
+        <w:t>activar_progresivo_ayuda_arranque</w:t>
+      </w:r>
+      <w:proofErr w:type="spellEnd"/>
+      <w:r>
+        <w:rPr>
+          <w:b/>
+          <w:bCs/>
+          <w:sz w:val="28"/>
+          <w:szCs w:val="28"/>
+        </w:rPr>
+        <w:t>:</w:t>
       </w:r>
       <w:r>
         <w:rPr>
@@ -750,6 +776,7 @@
           <w:szCs w:val="28"/>
         </w:rPr>
       </w:pPr>
+      <w:proofErr w:type="spellStart"/>
       <w:r>
         <w:rPr>
           <w:b/>
@@ -759,6 +786,7 @@
         </w:rPr>
         <w:t>v_salida_progresivo_ayuda_arranque</w:t>
       </w:r>
+      <w:proofErr w:type="spellEnd"/>
       <w:r>
         <w:rPr>
           <w:b/>
@@ -802,11 +830,11 @@
       <w:pPr>
         <w:pStyle w:val="Ttulo1"/>
       </w:pPr>
-      <w:bookmarkStart w:id="2" w:name="_Toc22591643"/>
+      <w:bookmarkStart w:id="1" w:name="_Toc24227006"/>
       <w:r>
         <w:t>modo crucero:</w:t>
       </w:r>
-      <w:bookmarkEnd w:id="2"/>
+      <w:bookmarkEnd w:id="1"/>
     </w:p>
     <w:p/>
     <w:p>
@@ -824,6 +852,7 @@
         <w:lastRenderedPageBreak/>
         <w:t xml:space="preserve">El modo crucero puede ser desactivado cambiando la variable </w:t>
       </w:r>
+      <w:proofErr w:type="spellStart"/>
       <w:r>
         <w:rPr>
           <w:b/>
@@ -833,6 +862,7 @@
         </w:rPr>
         <w:t>modo_crucero</w:t>
       </w:r>
+      <w:proofErr w:type="spellEnd"/>
       <w:r>
         <w:rPr>
           <w:sz w:val="28"/>
@@ -863,6 +893,7 @@
         </w:rPr>
         <w:t xml:space="preserve">En caso de tener el crucero activado, para fijarlo, según la configuración seleccionada, se tendrá que mantener la posición del acelerador durante el tiempo definido en la variable </w:t>
       </w:r>
+      <w:proofErr w:type="spellStart"/>
       <w:r>
         <w:rPr>
           <w:b/>
@@ -872,6 +903,7 @@
         </w:rPr>
         <w:t>pulsos_fijar_crucero</w:t>
       </w:r>
+      <w:proofErr w:type="spellEnd"/>
       <w:r>
         <w:rPr>
           <w:sz w:val="28"/>
@@ -894,12 +926,21 @@
           <w:szCs w:val="28"/>
         </w:rPr>
       </w:pPr>
-      <w:r>
-        <w:rPr>
-          <w:sz w:val="28"/>
-          <w:szCs w:val="28"/>
-        </w:rPr>
-        <w:t xml:space="preserve">Exiten dos valores por defecto. si la variable se encuentra configurada a </w:t>
+      <w:proofErr w:type="spellStart"/>
+      <w:r>
+        <w:rPr>
+          <w:sz w:val="28"/>
+          <w:szCs w:val="28"/>
+        </w:rPr>
+        <w:t>Exiten</w:t>
+      </w:r>
+      <w:proofErr w:type="spellEnd"/>
+      <w:r>
+        <w:rPr>
+          <w:sz w:val="28"/>
+          <w:szCs w:val="28"/>
+        </w:rPr>
+        <w:t xml:space="preserve"> dos valores por defecto. si la variable se encuentra configurada a </w:t>
       </w:r>
       <w:r>
         <w:rPr>
@@ -991,7 +1032,95 @@
           <w:sz w:val="28"/>
           <w:szCs w:val="28"/>
         </w:rPr>
-        <w:t>El acelerador prevalecerá siemrpe por encima del crucero, ya sea un valor superior o inferior al crucero.</w:t>
+        <w:t>El acelerador prevalecerá siemp</w:t>
+      </w:r>
+      <w:r>
+        <w:rPr>
+          <w:b/>
+          <w:bCs/>
+          <w:i/>
+          <w:iCs/>
+          <w:sz w:val="28"/>
+          <w:szCs w:val="28"/>
+        </w:rPr>
+        <w:t>r</w:t>
+      </w:r>
+      <w:r>
+        <w:rPr>
+          <w:b/>
+          <w:bCs/>
+          <w:i/>
+          <w:iCs/>
+          <w:sz w:val="28"/>
+          <w:szCs w:val="28"/>
+        </w:rPr>
+        <w:t>e por encima del crucero, ya sea un valor superior o inferior al crucero.</w:t>
+      </w:r>
+    </w:p>
+    <w:p>
+      <w:pPr>
+        <w:rPr>
+          <w:sz w:val="28"/>
+          <w:szCs w:val="28"/>
+        </w:rPr>
+      </w:pPr>
+      <w:r>
+        <w:rPr>
+          <w:sz w:val="28"/>
+          <w:szCs w:val="28"/>
+        </w:rPr>
+        <w:t xml:space="preserve">A partir de la versión 2.4.4 se ha incluido un nuevo comportamiento configurable. </w:t>
+      </w:r>
+      <w:hyperlink w:anchor="_Anexo_Versión_2.5.1" w:history="1">
+        <w:r>
+          <w:rPr>
+            <w:rStyle w:val="Hipervnculo"/>
+            <w:sz w:val="28"/>
+            <w:szCs w:val="28"/>
+          </w:rPr>
+          <w:t>Ver Anexo</w:t>
+        </w:r>
+        <w:r>
+          <w:rPr>
+            <w:rStyle w:val="Hipervnculo"/>
+            <w:sz w:val="28"/>
+            <w:szCs w:val="28"/>
+          </w:rPr>
+          <w:t xml:space="preserve"> 2.</w:t>
+        </w:r>
+        <w:r>
+          <w:rPr>
+            <w:rStyle w:val="Hipervnculo"/>
+            <w:sz w:val="28"/>
+            <w:szCs w:val="28"/>
+          </w:rPr>
+          <w:t>5</w:t>
+        </w:r>
+        <w:r>
+          <w:rPr>
+            <w:rStyle w:val="Hipervnculo"/>
+            <w:sz w:val="28"/>
+            <w:szCs w:val="28"/>
+          </w:rPr>
+          <w:t>.</w:t>
+        </w:r>
+        <w:r>
+          <w:rPr>
+            <w:rStyle w:val="Hipervnculo"/>
+            <w:sz w:val="28"/>
+            <w:szCs w:val="28"/>
+          </w:rPr>
+          <w:t>1</w:t>
+        </w:r>
+      </w:hyperlink>
+      <w:bookmarkStart w:id="2" w:name="_GoBack"/>
+      <w:bookmarkEnd w:id="2"/>
+      <w:r>
+        <w:rPr>
+          <w:sz w:val="28"/>
+          <w:szCs w:val="28"/>
+        </w:rPr>
+        <w:t>.</w:t>
       </w:r>
     </w:p>
     <w:p>
@@ -1060,7 +1189,7 @@
       <w:pPr>
         <w:pStyle w:val="Ttulo1"/>
       </w:pPr>
-      <w:bookmarkStart w:id="3" w:name="_Toc22591644"/>
+      <w:bookmarkStart w:id="3" w:name="_Toc24227007"/>
       <w:r>
         <w:t>salida de crucero:</w:t>
       </w:r>
@@ -1105,22 +1234,9 @@
           <w:sz w:val="28"/>
           <w:szCs w:val="28"/>
         </w:rPr>
-        <w:t xml:space="preserve">Manteniendo pulsado el freno </w:t>
-      </w:r>
-      <w:r>
-        <w:rPr>
-          <w:sz w:val="28"/>
-          <w:szCs w:val="28"/>
-        </w:rPr>
-        <w:t>durante</w:t>
-      </w:r>
-      <w:r>
-        <w:rPr>
-          <w:sz w:val="28"/>
-          <w:szCs w:val="28"/>
-        </w:rPr>
-        <w:t xml:space="preserve"> tres segundos (puede ser otro valor distinto cambiando la variable </w:t>
-      </w:r>
+        <w:t xml:space="preserve">Manteniendo pulsado el freno durante tres segundos (puede ser otro valor distinto cambiando la variable </w:t>
+      </w:r>
+      <w:proofErr w:type="spellStart"/>
       <w:r>
         <w:rPr>
           <w:b/>
@@ -1130,6 +1246,7 @@
         </w:rPr>
         <w:t>pulsos_liberar_crucero</w:t>
       </w:r>
+      <w:proofErr w:type="spellEnd"/>
       <w:r>
         <w:rPr>
           <w:sz w:val="28"/>
@@ -1155,7 +1272,23 @@
           <w:sz w:val="28"/>
           <w:szCs w:val="28"/>
         </w:rPr>
-        <w:t>Sin pedalear, acelerar y soltar el acelerador. (Se puede desactivar poniendo la variable liberar_crucero_con_acelerador a false).</w:t>
+        <w:t xml:space="preserve">Sin pedalear, acelerar y soltar el acelerador. (Se puede desactivar poniendo la variable </w:t>
+      </w:r>
+      <w:proofErr w:type="spellStart"/>
+      <w:r>
+        <w:rPr>
+          <w:sz w:val="28"/>
+          <w:szCs w:val="28"/>
+        </w:rPr>
+        <w:t>liberar_crucero_con_acelerador</w:t>
+      </w:r>
+      <w:proofErr w:type="spellEnd"/>
+      <w:r>
+        <w:rPr>
+          <w:sz w:val="28"/>
+          <w:szCs w:val="28"/>
+        </w:rPr>
+        <w:t xml:space="preserve"> a false).</w:t>
       </w:r>
     </w:p>
     <w:p>
@@ -1218,7 +1351,7 @@
       <w:pPr>
         <w:pStyle w:val="Ttulo1"/>
       </w:pPr>
-      <w:bookmarkStart w:id="4" w:name="_Toc22591645"/>
+      <w:bookmarkStart w:id="4" w:name="_Toc24227008"/>
       <w:r>
         <w:t>Anexo Versión 2.3.6</w:t>
       </w:r>
@@ -1244,7 +1377,32 @@
           <w:sz w:val="28"/>
           <w:szCs w:val="28"/>
         </w:rPr>
-        <w:t>En la versión 2.3.6, se ha añadido junto al .ino del programa principal varios archivos de configuración con los que cargar los valores por defecto.</w:t>
+        <w:t xml:space="preserve">En la versión 2.3.6, se ha añadido junto </w:t>
+      </w:r>
+      <w:proofErr w:type="gramStart"/>
+      <w:r>
+        <w:rPr>
+          <w:sz w:val="28"/>
+          <w:szCs w:val="28"/>
+        </w:rPr>
+        <w:t>al .</w:t>
+      </w:r>
+      <w:proofErr w:type="spellStart"/>
+      <w:r>
+        <w:rPr>
+          <w:sz w:val="28"/>
+          <w:szCs w:val="28"/>
+        </w:rPr>
+        <w:t>ino</w:t>
+      </w:r>
+      <w:proofErr w:type="spellEnd"/>
+      <w:proofErr w:type="gramEnd"/>
+      <w:r>
+        <w:rPr>
+          <w:sz w:val="28"/>
+          <w:szCs w:val="28"/>
+        </w:rPr>
+        <w:t xml:space="preserve"> del programa principal varios archivos de configuración con los que cargar los valores por defecto.</w:t>
       </w:r>
     </w:p>
     <w:p>
@@ -1267,6 +1425,7 @@
           <w:szCs w:val="28"/>
         </w:rPr>
       </w:pPr>
+      <w:proofErr w:type="spellStart"/>
       <w:r>
         <w:rPr>
           <w:sz w:val="28"/>
@@ -1274,6 +1433,7 @@
         </w:rPr>
         <w:t>config_tiempo</w:t>
       </w:r>
+      <w:proofErr w:type="spellEnd"/>
     </w:p>
     <w:p>
       <w:pPr>
@@ -1287,6 +1447,7 @@
           <w:szCs w:val="28"/>
         </w:rPr>
       </w:pPr>
+      <w:proofErr w:type="spellStart"/>
       <w:r>
         <w:rPr>
           <w:sz w:val="28"/>
@@ -1294,6 +1455,7 @@
         </w:rPr>
         <w:t>config_continuo</w:t>
       </w:r>
+      <w:proofErr w:type="spellEnd"/>
     </w:p>
     <w:p>
       <w:pPr>
@@ -1307,6 +1469,7 @@
           <w:szCs w:val="28"/>
         </w:rPr>
       </w:pPr>
+      <w:proofErr w:type="spellStart"/>
       <w:r>
         <w:rPr>
           <w:sz w:val="28"/>
@@ -1314,66 +1477,156 @@
         </w:rPr>
         <w:t>config_custom</w:t>
       </w:r>
-    </w:p>
-    <w:p>
-      <w:pPr>
-        <w:rPr>
-          <w:sz w:val="28"/>
-          <w:szCs w:val="28"/>
-        </w:rPr>
-      </w:pPr>
-    </w:p>
-    <w:p>
-      <w:pPr>
-        <w:rPr>
-          <w:sz w:val="28"/>
-          <w:szCs w:val="28"/>
-        </w:rPr>
-      </w:pPr>
-      <w:r>
-        <w:rPr>
-          <w:sz w:val="28"/>
-          <w:szCs w:val="28"/>
-        </w:rPr>
-        <w:t xml:space="preserve">El las primeras líneas del código del .ino se puede comentar/descomentar la versión de configuración que sea de tu agrado. </w:t>
-      </w:r>
-    </w:p>
-    <w:p>
-      <w:pPr>
-        <w:rPr>
-          <w:sz w:val="28"/>
-          <w:szCs w:val="28"/>
-        </w:rPr>
-      </w:pPr>
-      <w:r>
-        <w:rPr>
-          <w:sz w:val="28"/>
-          <w:szCs w:val="28"/>
-        </w:rPr>
-        <w:t>Hemos dejado un archivo custom, en el que se puede probar a realizar cambios a gusto de cada uno, sin perder los valores que hemos definido en las versiones por defecto.</w:t>
-      </w:r>
-    </w:p>
-    <w:p>
-      <w:pPr>
-        <w:rPr>
-          <w:sz w:val="28"/>
-          <w:szCs w:val="28"/>
-        </w:rPr>
-      </w:pPr>
-    </w:p>
-    <w:p>
-      <w:pPr>
-        <w:rPr>
-          <w:sz w:val="28"/>
-          <w:szCs w:val="28"/>
-        </w:rPr>
-      </w:pPr>
-      <w:r>
-        <w:rPr>
-          <w:sz w:val="28"/>
-          <w:szCs w:val="28"/>
-        </w:rPr>
-        <w:t>El código de la versión 2.3.6 puede ser localizado en github en la rama develop del repositorio de d0s1s.</w:t>
+      <w:proofErr w:type="spellEnd"/>
+    </w:p>
+    <w:p>
+      <w:pPr>
+        <w:rPr>
+          <w:sz w:val="28"/>
+          <w:szCs w:val="28"/>
+        </w:rPr>
+      </w:pPr>
+    </w:p>
+    <w:p>
+      <w:pPr>
+        <w:rPr>
+          <w:sz w:val="28"/>
+          <w:szCs w:val="28"/>
+        </w:rPr>
+      </w:pPr>
+      <w:r>
+        <w:rPr>
+          <w:sz w:val="28"/>
+          <w:szCs w:val="28"/>
+        </w:rPr>
+        <w:t xml:space="preserve">El las primeras líneas del código </w:t>
+      </w:r>
+      <w:proofErr w:type="gramStart"/>
+      <w:r>
+        <w:rPr>
+          <w:sz w:val="28"/>
+          <w:szCs w:val="28"/>
+        </w:rPr>
+        <w:t>del .</w:t>
+      </w:r>
+      <w:proofErr w:type="spellStart"/>
+      <w:r>
+        <w:rPr>
+          <w:sz w:val="28"/>
+          <w:szCs w:val="28"/>
+        </w:rPr>
+        <w:t>ino</w:t>
+      </w:r>
+      <w:proofErr w:type="spellEnd"/>
+      <w:proofErr w:type="gramEnd"/>
+      <w:r>
+        <w:rPr>
+          <w:sz w:val="28"/>
+          <w:szCs w:val="28"/>
+        </w:rPr>
+        <w:t xml:space="preserve"> se puede comentar/</w:t>
+      </w:r>
+      <w:proofErr w:type="spellStart"/>
+      <w:r>
+        <w:rPr>
+          <w:sz w:val="28"/>
+          <w:szCs w:val="28"/>
+        </w:rPr>
+        <w:t>descomentar</w:t>
+      </w:r>
+      <w:proofErr w:type="spellEnd"/>
+      <w:r>
+        <w:rPr>
+          <w:sz w:val="28"/>
+          <w:szCs w:val="28"/>
+        </w:rPr>
+        <w:t xml:space="preserve"> la versión de configuración que sea de tu agrado. </w:t>
+      </w:r>
+    </w:p>
+    <w:p>
+      <w:pPr>
+        <w:rPr>
+          <w:sz w:val="28"/>
+          <w:szCs w:val="28"/>
+        </w:rPr>
+      </w:pPr>
+      <w:r>
+        <w:rPr>
+          <w:sz w:val="28"/>
+          <w:szCs w:val="28"/>
+        </w:rPr>
+        <w:t xml:space="preserve">Hemos dejado un archivo </w:t>
+      </w:r>
+      <w:proofErr w:type="spellStart"/>
+      <w:r>
+        <w:rPr>
+          <w:sz w:val="28"/>
+          <w:szCs w:val="28"/>
+        </w:rPr>
+        <w:t>custom</w:t>
+      </w:r>
+      <w:proofErr w:type="spellEnd"/>
+      <w:r>
+        <w:rPr>
+          <w:sz w:val="28"/>
+          <w:szCs w:val="28"/>
+        </w:rPr>
+        <w:t>, en el que se puede probar a realizar cambios a gusto de cada uno, sin perder los valores que hemos definido en las versiones por defecto.</w:t>
+      </w:r>
+    </w:p>
+    <w:p>
+      <w:pPr>
+        <w:rPr>
+          <w:sz w:val="28"/>
+          <w:szCs w:val="28"/>
+        </w:rPr>
+      </w:pPr>
+    </w:p>
+    <w:p>
+      <w:pPr>
+        <w:rPr>
+          <w:sz w:val="28"/>
+          <w:szCs w:val="28"/>
+        </w:rPr>
+      </w:pPr>
+      <w:r>
+        <w:rPr>
+          <w:sz w:val="28"/>
+          <w:szCs w:val="28"/>
+        </w:rPr>
+        <w:t xml:space="preserve">El código de la versión 2.3.6 puede ser localizado en </w:t>
+      </w:r>
+      <w:proofErr w:type="spellStart"/>
+      <w:r>
+        <w:rPr>
+          <w:sz w:val="28"/>
+          <w:szCs w:val="28"/>
+        </w:rPr>
+        <w:t>github</w:t>
+      </w:r>
+      <w:proofErr w:type="spellEnd"/>
+      <w:r>
+        <w:rPr>
+          <w:sz w:val="28"/>
+          <w:szCs w:val="28"/>
+        </w:rPr>
+        <w:t xml:space="preserve"> en la rama </w:t>
+      </w:r>
+      <w:proofErr w:type="spellStart"/>
+      <w:r>
+        <w:rPr>
+          <w:sz w:val="28"/>
+          <w:szCs w:val="28"/>
+        </w:rPr>
+        <w:t>develop</w:t>
+      </w:r>
+      <w:proofErr w:type="spellEnd"/>
+      <w:r>
+        <w:rPr>
+          <w:sz w:val="28"/>
+          <w:szCs w:val="28"/>
+        </w:rPr>
+        <w:t xml:space="preserve"> del repositorio de d0s1s.</w:t>
       </w:r>
     </w:p>
     <w:p>
@@ -1397,6 +1650,151 @@
         </w:rPr>
         <w:br/>
       </w:r>
+    </w:p>
+    <w:p>
+      <w:pPr>
+        <w:pStyle w:val="Ttulo1"/>
+      </w:pPr>
+      <w:bookmarkStart w:id="5" w:name="_Anexo_Versión_2.4.4"/>
+      <w:bookmarkStart w:id="6" w:name="_Toc24227009"/>
+      <w:bookmarkStart w:id="7" w:name="_Anexo_Versión_2.5.1"/>
+      <w:bookmarkEnd w:id="5"/>
+      <w:bookmarkEnd w:id="7"/>
+      <w:r>
+        <w:t>Anexo Versión 2.</w:t>
+      </w:r>
+      <w:r>
+        <w:t>5</w:t>
+      </w:r>
+      <w:r>
+        <w:t>.</w:t>
+      </w:r>
+      <w:bookmarkEnd w:id="6"/>
+      <w:r>
+        <w:t>1</w:t>
+      </w:r>
+    </w:p>
+    <w:p>
+      <w:pPr>
+        <w:rPr>
+          <w:sz w:val="28"/>
+          <w:szCs w:val="28"/>
+        </w:rPr>
+      </w:pPr>
+    </w:p>
+    <w:p>
+      <w:pPr>
+        <w:rPr>
+          <w:sz w:val="18"/>
+          <w:szCs w:val="28"/>
+        </w:rPr>
+      </w:pPr>
+      <w:r>
+        <w:rPr>
+          <w:sz w:val="28"/>
+          <w:szCs w:val="28"/>
+        </w:rPr>
+        <w:t xml:space="preserve">Se ha implementado un cambio para mejorar la usabilidad, que permite bloquear la acción del acelerador por debajo de la velocidad de crucero. </w:t>
+      </w:r>
+      <w:r>
+        <w:rPr>
+          <w:sz w:val="28"/>
+          <w:szCs w:val="28"/>
+        </w:rPr>
+        <w:br/>
+      </w:r>
+      <w:r>
+        <w:rPr>
+          <w:sz w:val="28"/>
+          <w:szCs w:val="28"/>
+        </w:rPr>
+        <w:br/>
+        <w:t xml:space="preserve">Con esta opción se conseguirá que si tenemos un crucero fijado no tendamos caída de potencia al interactuar con el acelerador. </w:t>
+      </w:r>
+      <w:r>
+        <w:rPr>
+          <w:sz w:val="28"/>
+          <w:szCs w:val="28"/>
+        </w:rPr>
+        <w:br/>
+      </w:r>
+      <w:r>
+        <w:rPr>
+          <w:sz w:val="28"/>
+          <w:szCs w:val="28"/>
+        </w:rPr>
+        <w:br/>
+        <w:t xml:space="preserve">Para activar esta funcionalidad hay que poner la variable </w:t>
+      </w:r>
+      <w:proofErr w:type="spellStart"/>
+      <w:r>
+        <w:rPr>
+          <w:b/>
+          <w:sz w:val="28"/>
+          <w:szCs w:val="28"/>
+        </w:rPr>
+        <w:t>bloqueo_acelerador_debajo_crucero</w:t>
+      </w:r>
+      <w:proofErr w:type="spellEnd"/>
+      <w:r>
+        <w:rPr>
+          <w:sz w:val="28"/>
+          <w:szCs w:val="28"/>
+        </w:rPr>
+        <w:t xml:space="preserve"> </w:t>
+      </w:r>
+      <w:r>
+        <w:rPr>
+          <w:sz w:val="28"/>
+          <w:szCs w:val="28"/>
+        </w:rPr>
+        <w:t>a true.</w:t>
+      </w:r>
+      <w:r>
+        <w:rPr>
+          <w:sz w:val="28"/>
+          <w:szCs w:val="28"/>
+        </w:rPr>
+        <w:br/>
+      </w:r>
+      <w:r>
+        <w:rPr>
+          <w:sz w:val="28"/>
+          <w:szCs w:val="28"/>
+        </w:rPr>
+        <w:br/>
+      </w:r>
+      <w:r>
+        <w:rPr>
+          <w:sz w:val="18"/>
+          <w:szCs w:val="28"/>
+        </w:rPr>
+        <w:t>** Esta idea está basada en el funcionamiento del crucero en los coches que en la mayoría tiene un comportamiento similar y es válida para la fijación de crucero por tiempo (</w:t>
+      </w:r>
+      <w:r>
+        <w:rPr>
+          <w:b/>
+          <w:sz w:val="18"/>
+          <w:szCs w:val="28"/>
+        </w:rPr>
+        <w:t>En la fijación continua, no debe ser activada</w:t>
+      </w:r>
+      <w:r>
+        <w:rPr>
+          <w:sz w:val="18"/>
+          <w:szCs w:val="28"/>
+        </w:rPr>
+        <w:t>).</w:t>
+      </w:r>
+    </w:p>
+    <w:p/>
+    <w:p>
+      <w:pPr>
+        <w:rPr>
+          <w:sz w:val="28"/>
+          <w:szCs w:val="28"/>
+        </w:rPr>
+      </w:pPr>
     </w:p>
     <w:p>
       <w:pPr>
@@ -1443,7 +1841,7 @@
 </file>
 
 <file path=word/numbering.xml><?xml version="1.0" encoding="utf-8"?>
-<w:numbering xmlns:wpc="http://schemas.microsoft.com/office/word/2010/wordprocessingCanvas" xmlns:cx="http://schemas.microsoft.com/office/drawing/2014/chartex" xmlns:cx1="http://schemas.microsoft.com/office/drawing/2015/9/8/chartex" xmlns:cx2="http://schemas.microsoft.com/office/drawing/2015/10/21/chartex" xmlns:cx3="http://schemas.microsoft.com/office/drawing/2016/5/9/chartex" xmlns:cx4="http://schemas.microsoft.com/office/drawing/2016/5/10/chartex" xmlns:cx5="http://schemas.microsoft.com/office/drawing/2016/5/11/chartex" xmlns:cx6="http://schemas.microsoft.com/office/drawing/2016/5/12/chartex" xmlns:cx7="http://schemas.microsoft.com/office/drawing/2016/5/13/chartex" xmlns:cx8="http://schemas.microsoft.com/office/drawing/2016/5/14/chartex" xmlns:mc="http://schemas.openxmlformats.org/markup-compatibility/2006" xmlns:aink="http://schemas.microsoft.com/office/drawing/2016/ink" xmlns:am3d="http://schemas.microsoft.com/office/drawing/2017/model3d" xmlns:o="urn:schemas-microsoft-com:office:office" xmlns:r="http://schemas.openxmlformats.org/officeDocument/2006/relationships" xmlns:m="http://schemas.openxmlformats.org/officeDocument/2006/math" xmlns:v="urn:schemas-microsoft-com:vml" xmlns:wp14="http://schemas.microsoft.com/office/word/2010/wordprocessingDrawing" xmlns:wp="http://schemas.openxmlformats.org/drawingml/2006/wordprocessingDrawing" xmlns:w10="urn:schemas-microsoft-com:office:word" xmlns:w="http://schemas.openxmlformats.org/wordprocessingml/2006/main" xmlns:w14="http://schemas.microsoft.com/office/word/2010/wordml" xmlns:w15="http://schemas.microsoft.com/office/word/2012/wordml" xmlns:w16cid="http://schemas.microsoft.com/office/word/2016/wordml/cid" xmlns:w16se="http://schemas.microsoft.com/office/word/2015/wordml/symex" xmlns:wpg="http://schemas.microsoft.com/office/word/2010/wordprocessingGroup" xmlns:wpi="http://schemas.microsoft.com/office/word/2010/wordprocessingInk" xmlns:wne="http://schemas.microsoft.com/office/word/2006/wordml" xmlns:wps="http://schemas.microsoft.com/office/word/2010/wordprocessingShape" mc:Ignorable="w14 w15 w16se w16cid wp14">
+<w:numbering xmlns:wpc="http://schemas.microsoft.com/office/word/2010/wordprocessingCanvas" xmlns:cx="http://schemas.microsoft.com/office/drawing/2014/chartex" xmlns:cx1="http://schemas.microsoft.com/office/drawing/2015/9/8/chartex" xmlns:mc="http://schemas.openxmlformats.org/markup-compatibility/2006" xmlns:o="urn:schemas-microsoft-com:office:office" xmlns:r="http://schemas.openxmlformats.org/officeDocument/2006/relationships" xmlns:m="http://schemas.openxmlformats.org/officeDocument/2006/math" xmlns:v="urn:schemas-microsoft-com:vml" xmlns:wp14="http://schemas.microsoft.com/office/word/2010/wordprocessingDrawing" xmlns:wp="http://schemas.openxmlformats.org/drawingml/2006/wordprocessingDrawing" xmlns:w10="urn:schemas-microsoft-com:office:word" xmlns:w="http://schemas.openxmlformats.org/wordprocessingml/2006/main" xmlns:w14="http://schemas.microsoft.com/office/word/2010/wordml" xmlns:w15="http://schemas.microsoft.com/office/word/2012/wordml" xmlns:w16se="http://schemas.microsoft.com/office/word/2015/wordml/symex" xmlns:wpg="http://schemas.microsoft.com/office/word/2010/wordprocessingGroup" xmlns:wpi="http://schemas.microsoft.com/office/word/2010/wordprocessingInk" xmlns:wne="http://schemas.microsoft.com/office/word/2006/wordml" xmlns:wps="http://schemas.microsoft.com/office/word/2010/wordprocessingShape" mc:Ignorable="w14 w15 w16se wp14">
   <w:abstractNum w:abstractNumId="0" w15:restartNumberingAfterBreak="0">
     <w:nsid w:val="116E5874"/>
     <w:multiLevelType w:val="hybridMultilevel"/>
@@ -1912,7 +2310,7 @@
 </file>
 
 <file path=word/styles.xml><?xml version="1.0" encoding="utf-8"?>
-<w:styles xmlns:mc="http://schemas.openxmlformats.org/markup-compatibility/2006" xmlns:r="http://schemas.openxmlformats.org/officeDocument/2006/relationships" xmlns:w="http://schemas.openxmlformats.org/wordprocessingml/2006/main" xmlns:w14="http://schemas.microsoft.com/office/word/2010/wordml" xmlns:w15="http://schemas.microsoft.com/office/word/2012/wordml" xmlns:w16cid="http://schemas.microsoft.com/office/word/2016/wordml/cid" xmlns:w16se="http://schemas.microsoft.com/office/word/2015/wordml/symex" mc:Ignorable="w14 w15 w16se w16cid">
+<w:styles xmlns:mc="http://schemas.openxmlformats.org/markup-compatibility/2006" xmlns:r="http://schemas.openxmlformats.org/officeDocument/2006/relationships" xmlns:w="http://schemas.openxmlformats.org/wordprocessingml/2006/main" xmlns:w14="http://schemas.microsoft.com/office/word/2010/wordml" xmlns:w15="http://schemas.microsoft.com/office/word/2012/wordml" xmlns:w16se="http://schemas.microsoft.com/office/word/2015/wordml/symex" mc:Ignorable="w14 w15 w16se">
   <w:docDefaults>
     <w:rPrDefault>
       <w:rPr>
@@ -1924,7 +2322,7 @@
     </w:rPrDefault>
     <w:pPrDefault/>
   </w:docDefaults>
-  <w:latentStyles w:defLockedState="0" w:defUIPriority="99" w:defSemiHidden="0" w:defUnhideWhenUsed="0" w:defQFormat="0" w:count="376">
+  <w:latentStyles w:defLockedState="0" w:defUIPriority="99" w:defSemiHidden="0" w:defUnhideWhenUsed="0" w:defQFormat="0" w:count="371">
     <w:lsdException w:name="Normal" w:uiPriority="0" w:qFormat="1"/>
     <w:lsdException w:name="heading 1" w:uiPriority="9" w:qFormat="1"/>
     <w:lsdException w:name="heading 2" w:semiHidden="1" w:uiPriority="9" w:unhideWhenUsed="1" w:qFormat="1"/>
@@ -2296,11 +2694,6 @@
     <w:lsdException w:name="List Table 5 Dark Accent 6" w:uiPriority="50"/>
     <w:lsdException w:name="List Table 6 Colorful Accent 6" w:uiPriority="51"/>
     <w:lsdException w:name="List Table 7 Colorful Accent 6" w:uiPriority="52"/>
-    <w:lsdException w:name="Mention" w:semiHidden="1" w:unhideWhenUsed="1"/>
-    <w:lsdException w:name="Smart Hyperlink" w:semiHidden="1" w:unhideWhenUsed="1"/>
-    <w:lsdException w:name="Hashtag" w:semiHidden="1" w:unhideWhenUsed="1"/>
-    <w:lsdException w:name="Unresolved Mention" w:semiHidden="1" w:unhideWhenUsed="1"/>
-    <w:lsdException w:name="Smart Link" w:semiHidden="1" w:unhideWhenUsed="1"/>
   </w:latentStyles>
   <w:style w:type="paragraph" w:default="1" w:styleId="Normal">
     <w:name w:val="Normal"/>
@@ -2575,7 +2968,7 @@
       <w:szCs w:val="20"/>
     </w:rPr>
   </w:style>
-  <w:style w:type="character" w:styleId="Mencinsinresolver">
+  <w:style w:type="character" w:customStyle="1" w:styleId="UnresolvedMention">
     <w:name w:val="Unresolved Mention"/>
     <w:basedOn w:val="Fuentedeprrafopredeter"/>
     <w:uiPriority w:val="99"/>
@@ -2890,7 +3283,7 @@
 </file>
 
 <file path=customXml/itemProps1.xml><?xml version="1.0" encoding="utf-8"?>
-<ds:datastoreItem xmlns:ds="http://schemas.openxmlformats.org/officeDocument/2006/customXml" ds:itemID="{729DDA2F-1552-2543-80B4-884C83125413}">
+<ds:datastoreItem xmlns:ds="http://schemas.openxmlformats.org/officeDocument/2006/customXml" ds:itemID="{759550E7-DD38-4A56-A0A2-213BF5BD0C1D}">
   <ds:schemaRefs>
     <ds:schemaRef ds:uri="http://schemas.openxmlformats.org/officeDocument/2006/bibliography"/>
   </ds:schemaRefs>

</xml_diff>

<commit_message>
Refactor de versión y documentación
</commit_message>
<xml_diff>
--- a/Con_Acelerador_DAC_Millis_ProgNL_6kmh.docx
+++ b/Con_Acelerador_DAC_Millis_ProgNL_6kmh.docx
@@ -68,7 +68,7 @@
             </w:rPr>
             <w:fldChar w:fldCharType="separate"/>
           </w:r>
-          <w:hyperlink w:anchor="_Toc24227005" w:history="1">
+          <w:hyperlink w:anchor="_Toc24243358" w:history="1">
             <w:r>
               <w:rPr>
                 <w:rStyle w:val="Hipervnculo"/>
@@ -95,7 +95,7 @@
                 <w:noProof/>
                 <w:webHidden/>
               </w:rPr>
-              <w:instrText xml:space="preserve"> PAGEREF _Toc24227005 \h </w:instrText>
+              <w:instrText xml:space="preserve"> PAGEREF _Toc24243358 \h </w:instrText>
             </w:r>
             <w:r>
               <w:rPr>
@@ -144,7 +144,7 @@
               <w:lang w:eastAsia="es-ES"/>
             </w:rPr>
           </w:pPr>
-          <w:hyperlink w:anchor="_Toc24227006" w:history="1">
+          <w:hyperlink w:anchor="_Toc24243359" w:history="1">
             <w:r>
               <w:rPr>
                 <w:rStyle w:val="Hipervnculo"/>
@@ -171,7 +171,7 @@
                 <w:noProof/>
                 <w:webHidden/>
               </w:rPr>
-              <w:instrText xml:space="preserve"> PAGEREF _Toc24227006 \h </w:instrText>
+              <w:instrText xml:space="preserve"> PAGEREF _Toc24243359 \h </w:instrText>
             </w:r>
             <w:r>
               <w:rPr>
@@ -220,7 +220,7 @@
               <w:lang w:eastAsia="es-ES"/>
             </w:rPr>
           </w:pPr>
-          <w:hyperlink w:anchor="_Toc24227007" w:history="1">
+          <w:hyperlink w:anchor="_Toc24243360" w:history="1">
             <w:r>
               <w:rPr>
                 <w:rStyle w:val="Hipervnculo"/>
@@ -247,7 +247,7 @@
                 <w:noProof/>
                 <w:webHidden/>
               </w:rPr>
-              <w:instrText xml:space="preserve"> PAGEREF _Toc24227007 \h </w:instrText>
+              <w:instrText xml:space="preserve"> PAGEREF _Toc24243360 \h </w:instrText>
             </w:r>
             <w:r>
               <w:rPr>
@@ -296,7 +296,7 @@
               <w:lang w:eastAsia="es-ES"/>
             </w:rPr>
           </w:pPr>
-          <w:hyperlink w:anchor="_Toc24227008" w:history="1">
+          <w:hyperlink w:anchor="_Toc24243361" w:history="1">
             <w:r>
               <w:rPr>
                 <w:rStyle w:val="Hipervnculo"/>
@@ -323,7 +323,7 @@
                 <w:noProof/>
                 <w:webHidden/>
               </w:rPr>
-              <w:instrText xml:space="preserve"> PAGEREF _Toc24227008 \h </w:instrText>
+              <w:instrText xml:space="preserve"> PAGEREF _Toc24243361 \h </w:instrText>
             </w:r>
             <w:r>
               <w:rPr>
@@ -372,13 +372,13 @@
               <w:lang w:eastAsia="es-ES"/>
             </w:rPr>
           </w:pPr>
-          <w:hyperlink w:anchor="_Toc24227009" w:history="1">
+          <w:hyperlink w:anchor="_Toc24243362" w:history="1">
             <w:r>
               <w:rPr>
                 <w:rStyle w:val="Hipervnculo"/>
                 <w:noProof/>
               </w:rPr>
-              <w:t>Anexo Versión 2.4.4</w:t>
+              <w:t>Anexo Versión 2.5.1</w:t>
             </w:r>
             <w:r>
               <w:rPr>
@@ -399,7 +399,7 @@
                 <w:noProof/>
                 <w:webHidden/>
               </w:rPr>
-              <w:instrText xml:space="preserve"> PAGEREF _Toc24227009 \h </w:instrText>
+              <w:instrText xml:space="preserve"> PAGEREF _Toc24243362 \h </w:instrText>
             </w:r>
             <w:r>
               <w:rPr>
@@ -458,7 +458,7 @@
           <w:szCs w:val="28"/>
         </w:rPr>
       </w:pPr>
-      <w:bookmarkStart w:id="0" w:name="_Toc24227005"/>
+      <w:bookmarkStart w:id="0" w:name="_Toc24243358"/>
       <w:r>
         <w:rPr>
           <w:sz w:val="28"/>
@@ -830,7 +830,7 @@
       <w:pPr>
         <w:pStyle w:val="Ttulo1"/>
       </w:pPr>
-      <w:bookmarkStart w:id="1" w:name="_Toc24227006"/>
+      <w:bookmarkStart w:id="1" w:name="_Toc24243359"/>
       <w:r>
         <w:t>modo crucero:</w:t>
       </w:r>
@@ -1069,50 +1069,36 @@
           <w:sz w:val="28"/>
           <w:szCs w:val="28"/>
         </w:rPr>
-        <w:t xml:space="preserve">A partir de la versión 2.4.4 se ha incluido un nuevo comportamiento configurable. </w:t>
-      </w:r>
-      <w:hyperlink w:anchor="_Anexo_Versión_2.5.1" w:history="1">
-        <w:r>
-          <w:rPr>
-            <w:rStyle w:val="Hipervnculo"/>
-            <w:sz w:val="28"/>
-            <w:szCs w:val="28"/>
-          </w:rPr>
-          <w:t>Ver Anexo</w:t>
-        </w:r>
-        <w:r>
-          <w:rPr>
-            <w:rStyle w:val="Hipervnculo"/>
-            <w:sz w:val="28"/>
-            <w:szCs w:val="28"/>
-          </w:rPr>
-          <w:t xml:space="preserve"> 2.</w:t>
-        </w:r>
-        <w:r>
-          <w:rPr>
-            <w:rStyle w:val="Hipervnculo"/>
-            <w:sz w:val="28"/>
-            <w:szCs w:val="28"/>
-          </w:rPr>
-          <w:t>5</w:t>
-        </w:r>
-        <w:r>
-          <w:rPr>
-            <w:rStyle w:val="Hipervnculo"/>
-            <w:sz w:val="28"/>
-            <w:szCs w:val="28"/>
-          </w:rPr>
-          <w:t>.</w:t>
-        </w:r>
-        <w:r>
-          <w:rPr>
-            <w:rStyle w:val="Hipervnculo"/>
-            <w:sz w:val="28"/>
-            <w:szCs w:val="28"/>
-          </w:rPr>
-          <w:t>1</w:t>
-        </w:r>
-      </w:hyperlink>
+        <w:t>A partir de la versión 2.</w:t>
+      </w:r>
+      <w:r>
+        <w:rPr>
+          <w:sz w:val="28"/>
+          <w:szCs w:val="28"/>
+        </w:rPr>
+        <w:t>5</w:t>
+      </w:r>
+      <w:r>
+        <w:rPr>
+          <w:sz w:val="28"/>
+          <w:szCs w:val="28"/>
+        </w:rPr>
+        <w:t>.</w:t>
+      </w:r>
+      <w:r>
+        <w:rPr>
+          <w:sz w:val="28"/>
+          <w:szCs w:val="28"/>
+        </w:rPr>
+        <w:t>0</w:t>
+      </w:r>
+      <w:r>
+        <w:rPr>
+          <w:sz w:val="28"/>
+          <w:szCs w:val="28"/>
+        </w:rPr>
+        <w:t xml:space="preserve"> se ha incluido un nuevo comportamiento configurable. </w:t>
+      </w:r>
       <w:bookmarkStart w:id="2" w:name="_GoBack"/>
       <w:bookmarkEnd w:id="2"/>
       <w:r>
@@ -1120,8 +1106,74 @@
           <w:sz w:val="28"/>
           <w:szCs w:val="28"/>
         </w:rPr>
+        <w:t>Ver An</w:t>
+      </w:r>
+      <w:r>
+        <w:rPr>
+          <w:sz w:val="28"/>
+          <w:szCs w:val="28"/>
+        </w:rPr>
+        <w:t>e</w:t>
+      </w:r>
+      <w:r>
+        <w:rPr>
+          <w:sz w:val="28"/>
+          <w:szCs w:val="28"/>
+        </w:rPr>
+        <w:t>x</w:t>
+      </w:r>
+      <w:r>
+        <w:rPr>
+          <w:sz w:val="28"/>
+          <w:szCs w:val="28"/>
+        </w:rPr>
+        <w:t>o</w:t>
+      </w:r>
+      <w:r>
+        <w:rPr>
+          <w:sz w:val="28"/>
+          <w:szCs w:val="28"/>
+        </w:rPr>
+        <w:t xml:space="preserve"> </w:t>
+      </w:r>
+      <w:r>
+        <w:t xml:space="preserve">Versión </w:t>
+      </w:r>
+      <w:r>
+        <w:rPr>
+          <w:sz w:val="28"/>
+          <w:szCs w:val="28"/>
+        </w:rPr>
+        <w:t>2.</w:t>
+      </w:r>
+      <w:r>
+        <w:rPr>
+          <w:sz w:val="28"/>
+          <w:szCs w:val="28"/>
+        </w:rPr>
+        <w:t>5</w:t>
+      </w:r>
+      <w:r>
+        <w:rPr>
+          <w:sz w:val="28"/>
+          <w:szCs w:val="28"/>
+        </w:rPr>
         <w:t>.</w:t>
       </w:r>
+      <w:r>
+        <w:rPr>
+          <w:sz w:val="28"/>
+          <w:szCs w:val="28"/>
+        </w:rPr>
+        <w:t>0</w:t>
+      </w:r>
+      <w:r>
+        <w:rPr>
+          <w:sz w:val="28"/>
+          <w:szCs w:val="28"/>
+        </w:rPr>
+        <w:t>.</w:t>
+      </w:r>
     </w:p>
     <w:p>
       <w:pPr>
@@ -1189,7 +1241,7 @@
       <w:pPr>
         <w:pStyle w:val="Ttulo1"/>
       </w:pPr>
-      <w:bookmarkStart w:id="3" w:name="_Toc24227007"/>
+      <w:bookmarkStart w:id="3" w:name="_Toc24243360"/>
       <w:r>
         <w:t>salida de crucero:</w:t>
       </w:r>
@@ -1351,7 +1403,7 @@
       <w:pPr>
         <w:pStyle w:val="Ttulo1"/>
       </w:pPr>
-      <w:bookmarkStart w:id="4" w:name="_Toc24227008"/>
+      <w:bookmarkStart w:id="4" w:name="_Toc24243361"/>
       <w:r>
         <w:t>Anexo Versión 2.3.6</w:t>
       </w:r>
@@ -1656,22 +1708,24 @@
         <w:pStyle w:val="Ttulo1"/>
       </w:pPr>
       <w:bookmarkStart w:id="5" w:name="_Anexo_Versión_2.4.4"/>
-      <w:bookmarkStart w:id="6" w:name="_Toc24227009"/>
-      <w:bookmarkStart w:id="7" w:name="_Anexo_Versión_2.5.1"/>
+      <w:bookmarkStart w:id="6" w:name="_Anexo_Versión_2.5.1"/>
+      <w:bookmarkStart w:id="7" w:name="_Toc24243362"/>
+      <w:bookmarkStart w:id="8" w:name="_Anexo_Versión_2.5.0"/>
       <w:bookmarkEnd w:id="5"/>
+      <w:bookmarkEnd w:id="6"/>
+      <w:bookmarkEnd w:id="8"/>
+      <w:r>
+        <w:t>Anexo Versión 2.</w:t>
+      </w:r>
+      <w:r>
+        <w:t>5</w:t>
+      </w:r>
+      <w:r>
+        <w:t>.</w:t>
+      </w:r>
       <w:bookmarkEnd w:id="7"/>
       <w:r>
-        <w:t>Anexo Versión 2.</w:t>
-      </w:r>
-      <w:r>
-        <w:t>5</w:t>
-      </w:r>
-      <w:r>
-        <w:t>.</w:t>
-      </w:r>
-      <w:bookmarkEnd w:id="6"/>
-      <w:r>
-        <w:t>1</w:t>
+        <w:t>0</w:t>
       </w:r>
     </w:p>
     <w:p>
@@ -2980,6 +3034,18 @@
       <w:shd w:val="clear" w:color="auto" w:fill="E1DFDD"/>
     </w:rPr>
   </w:style>
+  <w:style w:type="character" w:styleId="Hipervnculovisitado">
+    <w:name w:val="FollowedHyperlink"/>
+    <w:basedOn w:val="Fuentedeprrafopredeter"/>
+    <w:uiPriority w:val="99"/>
+    <w:semiHidden/>
+    <w:unhideWhenUsed/>
+    <w:rsid w:val="00E43E61"/>
+    <w:rPr>
+      <w:color w:val="954F72" w:themeColor="followedHyperlink"/>
+      <w:u w:val="single"/>
+    </w:rPr>
+  </w:style>
 </w:styles>
 </file>
 
@@ -3283,7 +3349,7 @@
 </file>
 
 <file path=customXml/itemProps1.xml><?xml version="1.0" encoding="utf-8"?>
-<ds:datastoreItem xmlns:ds="http://schemas.openxmlformats.org/officeDocument/2006/customXml" ds:itemID="{759550E7-DD38-4A56-A0A2-213BF5BD0C1D}">
+<ds:datastoreItem xmlns:ds="http://schemas.openxmlformats.org/officeDocument/2006/customXml" ds:itemID="{A338CD38-1705-490B-B48A-2C965113A2DB}">
   <ds:schemaRefs>
     <ds:schemaRef ds:uri="http://schemas.openxmlformats.org/officeDocument/2006/bibliography"/>
   </ds:schemaRefs>

</xml_diff>

<commit_message>
Actualización de monitorización. Añadidos comentarios. Actualización de documento.
</commit_message>
<xml_diff>
--- a/Con_Acelerador_DAC_Millis_ProgNL_6kmh.docx
+++ b/Con_Acelerador_DAC_Millis_ProgNL_6kmh.docx
@@ -1,6 +1,6 @@
 
 <file path=word/document.xml><?xml version="1.0" encoding="utf-8"?>
-<w:document xmlns:wpc="http://schemas.microsoft.com/office/word/2010/wordprocessingCanvas" xmlns:cx="http://schemas.microsoft.com/office/drawing/2014/chartex" xmlns:cx1="http://schemas.microsoft.com/office/drawing/2015/9/8/chartex" xmlns:mc="http://schemas.openxmlformats.org/markup-compatibility/2006" xmlns:o="urn:schemas-microsoft-com:office:office" xmlns:r="http://schemas.openxmlformats.org/officeDocument/2006/relationships" xmlns:m="http://schemas.openxmlformats.org/officeDocument/2006/math" xmlns:v="urn:schemas-microsoft-com:vml" xmlns:wp14="http://schemas.microsoft.com/office/word/2010/wordprocessingDrawing" xmlns:wp="http://schemas.openxmlformats.org/drawingml/2006/wordprocessingDrawing" xmlns:w10="urn:schemas-microsoft-com:office:word" xmlns:w="http://schemas.openxmlformats.org/wordprocessingml/2006/main" xmlns:w14="http://schemas.microsoft.com/office/word/2010/wordml" xmlns:w15="http://schemas.microsoft.com/office/word/2012/wordml" xmlns:w16se="http://schemas.microsoft.com/office/word/2015/wordml/symex" xmlns:wpg="http://schemas.microsoft.com/office/word/2010/wordprocessingGroup" xmlns:wpi="http://schemas.microsoft.com/office/word/2010/wordprocessingInk" xmlns:wne="http://schemas.microsoft.com/office/word/2006/wordml" xmlns:wps="http://schemas.microsoft.com/office/word/2010/wordprocessingShape" mc:Ignorable="w14 w15 w16se wp14">
+<w:document xmlns:wpc="http://schemas.microsoft.com/office/word/2010/wordprocessingCanvas" xmlns:cx="http://schemas.microsoft.com/office/drawing/2014/chartex" xmlns:cx1="http://schemas.microsoft.com/office/drawing/2015/9/8/chartex" xmlns:cx2="http://schemas.microsoft.com/office/drawing/2015/10/21/chartex" xmlns:cx3="http://schemas.microsoft.com/office/drawing/2016/5/9/chartex" xmlns:cx4="http://schemas.microsoft.com/office/drawing/2016/5/10/chartex" xmlns:cx5="http://schemas.microsoft.com/office/drawing/2016/5/11/chartex" xmlns:cx6="http://schemas.microsoft.com/office/drawing/2016/5/12/chartex" xmlns:cx7="http://schemas.microsoft.com/office/drawing/2016/5/13/chartex" xmlns:cx8="http://schemas.microsoft.com/office/drawing/2016/5/14/chartex" xmlns:mc="http://schemas.openxmlformats.org/markup-compatibility/2006" xmlns:aink="http://schemas.microsoft.com/office/drawing/2016/ink" xmlns:am3d="http://schemas.microsoft.com/office/drawing/2017/model3d" xmlns:o="urn:schemas-microsoft-com:office:office" xmlns:r="http://schemas.openxmlformats.org/officeDocument/2006/relationships" xmlns:m="http://schemas.openxmlformats.org/officeDocument/2006/math" xmlns:v="urn:schemas-microsoft-com:vml" xmlns:wp14="http://schemas.microsoft.com/office/word/2010/wordprocessingDrawing" xmlns:wp="http://schemas.openxmlformats.org/drawingml/2006/wordprocessingDrawing" xmlns:w10="urn:schemas-microsoft-com:office:word" xmlns:w="http://schemas.openxmlformats.org/wordprocessingml/2006/main" xmlns:w14="http://schemas.microsoft.com/office/word/2010/wordml" xmlns:w15="http://schemas.microsoft.com/office/word/2012/wordml" xmlns:w16cid="http://schemas.microsoft.com/office/word/2016/wordml/cid" xmlns:w16se="http://schemas.microsoft.com/office/word/2015/wordml/symex" xmlns:wpg="http://schemas.microsoft.com/office/word/2010/wordprocessingGroup" xmlns:wpi="http://schemas.microsoft.com/office/word/2010/wordprocessingInk" xmlns:wne="http://schemas.microsoft.com/office/word/2006/wordml" xmlns:wps="http://schemas.microsoft.com/office/word/2010/wordprocessingShape" mc:Ignorable="w14 w15 w16se w16cid wp14">
   <w:body>
     <w:sdt>
       <w:sdtPr>
@@ -46,9 +46,7 @@
               <w:i w:val="0"/>
               <w:iCs w:val="0"/>
               <w:noProof/>
-              <w:sz w:val="22"/>
-              <w:szCs w:val="22"/>
-              <w:lang w:eastAsia="es-ES"/>
+              <w:lang w:eastAsia="es-ES_tradnl"/>
             </w:rPr>
           </w:pPr>
           <w:r>
@@ -68,13 +66,13 @@
             </w:rPr>
             <w:fldChar w:fldCharType="separate"/>
           </w:r>
-          <w:hyperlink w:anchor="_Toc24243358" w:history="1">
+          <w:hyperlink w:anchor="_Toc24482702" w:history="1">
             <w:r>
               <w:rPr>
                 <w:rStyle w:val="Hipervnculo"/>
                 <w:noProof/>
               </w:rPr>
-              <w:t>inicialización</w:t>
+              <w:t>Inicialización</w:t>
             </w:r>
             <w:r>
               <w:rPr>
@@ -95,7 +93,7 @@
                 <w:noProof/>
                 <w:webHidden/>
               </w:rPr>
-              <w:instrText xml:space="preserve"> PAGEREF _Toc24243358 \h </w:instrText>
+              <w:instrText xml:space="preserve"> PAGEREF _Toc24482702 \h </w:instrText>
             </w:r>
             <w:r>
               <w:rPr>
@@ -139,18 +137,16 @@
               <w:i w:val="0"/>
               <w:iCs w:val="0"/>
               <w:noProof/>
-              <w:sz w:val="22"/>
-              <w:szCs w:val="22"/>
-              <w:lang w:eastAsia="es-ES"/>
+              <w:lang w:eastAsia="es-ES_tradnl"/>
             </w:rPr>
           </w:pPr>
-          <w:hyperlink w:anchor="_Toc24243359" w:history="1">
+          <w:hyperlink w:anchor="_Toc24482703" w:history="1">
             <w:r>
               <w:rPr>
                 <w:rStyle w:val="Hipervnculo"/>
                 <w:noProof/>
               </w:rPr>
-              <w:t>modo crucero:</w:t>
+              <w:t>Modo crucero:</w:t>
             </w:r>
             <w:r>
               <w:rPr>
@@ -171,7 +167,7 @@
                 <w:noProof/>
                 <w:webHidden/>
               </w:rPr>
-              <w:instrText xml:space="preserve"> PAGEREF _Toc24243359 \h </w:instrText>
+              <w:instrText xml:space="preserve"> PAGEREF _Toc24482703 \h </w:instrText>
             </w:r>
             <w:r>
               <w:rPr>
@@ -191,7 +187,7 @@
                 <w:noProof/>
                 <w:webHidden/>
               </w:rPr>
-              <w:t>1</w:t>
+              <w:t>2</w:t>
             </w:r>
             <w:r>
               <w:rPr>
@@ -215,18 +211,16 @@
               <w:i w:val="0"/>
               <w:iCs w:val="0"/>
               <w:noProof/>
-              <w:sz w:val="22"/>
-              <w:szCs w:val="22"/>
-              <w:lang w:eastAsia="es-ES"/>
+              <w:lang w:eastAsia="es-ES_tradnl"/>
             </w:rPr>
           </w:pPr>
-          <w:hyperlink w:anchor="_Toc24243360" w:history="1">
+          <w:hyperlink w:anchor="_Toc24482704" w:history="1">
             <w:r>
               <w:rPr>
                 <w:rStyle w:val="Hipervnculo"/>
                 <w:noProof/>
               </w:rPr>
-              <w:t>salida de crucero:</w:t>
+              <w:t>Salida de crucero:</w:t>
             </w:r>
             <w:r>
               <w:rPr>
@@ -247,7 +241,7 @@
                 <w:noProof/>
                 <w:webHidden/>
               </w:rPr>
-              <w:instrText xml:space="preserve"> PAGEREF _Toc24243360 \h </w:instrText>
+              <w:instrText xml:space="preserve"> PAGEREF _Toc24482704 \h </w:instrText>
             </w:r>
             <w:r>
               <w:rPr>
@@ -268,6 +262,154 @@
                 <w:webHidden/>
               </w:rPr>
               <w:t>2</w:t>
+            </w:r>
+            <w:r>
+              <w:rPr>
+                <w:noProof/>
+                <w:webHidden/>
+              </w:rPr>
+              <w:fldChar w:fldCharType="end"/>
+            </w:r>
+          </w:hyperlink>
+        </w:p>
+        <w:p>
+          <w:pPr>
+            <w:pStyle w:val="TDC2"/>
+            <w:tabs>
+              <w:tab w:val="right" w:leader="dot" w:pos="8488"/>
+            </w:tabs>
+            <w:rPr>
+              <w:rFonts w:eastAsiaTheme="minorEastAsia" w:cstheme="minorBidi"/>
+              <w:b w:val="0"/>
+              <w:bCs w:val="0"/>
+              <w:noProof/>
+              <w:sz w:val="24"/>
+              <w:szCs w:val="24"/>
+              <w:lang w:eastAsia="es-ES_tradnl"/>
+            </w:rPr>
+          </w:pPr>
+          <w:hyperlink w:anchor="_Toc24482705" w:history="1">
+            <w:r>
+              <w:rPr>
+                <w:rStyle w:val="Hipervnculo"/>
+                <w:noProof/>
+              </w:rPr>
+              <w:t>Anexo Versión 2.3.6</w:t>
+            </w:r>
+            <w:r>
+              <w:rPr>
+                <w:noProof/>
+                <w:webHidden/>
+              </w:rPr>
+              <w:tab/>
+            </w:r>
+            <w:r>
+              <w:rPr>
+                <w:noProof/>
+                <w:webHidden/>
+              </w:rPr>
+              <w:fldChar w:fldCharType="begin"/>
+            </w:r>
+            <w:r>
+              <w:rPr>
+                <w:noProof/>
+                <w:webHidden/>
+              </w:rPr>
+              <w:instrText xml:space="preserve"> PAGEREF _Toc24482705 \h </w:instrText>
+            </w:r>
+            <w:r>
+              <w:rPr>
+                <w:noProof/>
+                <w:webHidden/>
+              </w:rPr>
+            </w:r>
+            <w:r>
+              <w:rPr>
+                <w:noProof/>
+                <w:webHidden/>
+              </w:rPr>
+              <w:fldChar w:fldCharType="separate"/>
+            </w:r>
+            <w:r>
+              <w:rPr>
+                <w:noProof/>
+                <w:webHidden/>
+              </w:rPr>
+              <w:t>3</w:t>
+            </w:r>
+            <w:r>
+              <w:rPr>
+                <w:noProof/>
+                <w:webHidden/>
+              </w:rPr>
+              <w:fldChar w:fldCharType="end"/>
+            </w:r>
+          </w:hyperlink>
+        </w:p>
+        <w:p>
+          <w:pPr>
+            <w:pStyle w:val="TDC2"/>
+            <w:tabs>
+              <w:tab w:val="right" w:leader="dot" w:pos="8488"/>
+            </w:tabs>
+            <w:rPr>
+              <w:rFonts w:eastAsiaTheme="minorEastAsia" w:cstheme="minorBidi"/>
+              <w:b w:val="0"/>
+              <w:bCs w:val="0"/>
+              <w:noProof/>
+              <w:sz w:val="24"/>
+              <w:szCs w:val="24"/>
+              <w:lang w:eastAsia="es-ES_tradnl"/>
+            </w:rPr>
+          </w:pPr>
+          <w:hyperlink w:anchor="_Toc24482706" w:history="1">
+            <w:r>
+              <w:rPr>
+                <w:rStyle w:val="Hipervnculo"/>
+                <w:noProof/>
+              </w:rPr>
+              <w:t>Anexo Versión 2.5.0</w:t>
+            </w:r>
+            <w:r>
+              <w:rPr>
+                <w:noProof/>
+                <w:webHidden/>
+              </w:rPr>
+              <w:tab/>
+            </w:r>
+            <w:r>
+              <w:rPr>
+                <w:noProof/>
+                <w:webHidden/>
+              </w:rPr>
+              <w:fldChar w:fldCharType="begin"/>
+            </w:r>
+            <w:r>
+              <w:rPr>
+                <w:noProof/>
+                <w:webHidden/>
+              </w:rPr>
+              <w:instrText xml:space="preserve"> PAGEREF _Toc24482706 \h </w:instrText>
+            </w:r>
+            <w:r>
+              <w:rPr>
+                <w:noProof/>
+                <w:webHidden/>
+              </w:rPr>
+            </w:r>
+            <w:r>
+              <w:rPr>
+                <w:noProof/>
+                <w:webHidden/>
+              </w:rPr>
+              <w:fldChar w:fldCharType="separate"/>
+            </w:r>
+            <w:r>
+              <w:rPr>
+                <w:noProof/>
+                <w:webHidden/>
+              </w:rPr>
+              <w:t>3</w:t>
             </w:r>
             <w:r>
               <w:rPr>
@@ -291,18 +433,30 @@
               <w:i w:val="0"/>
               <w:iCs w:val="0"/>
               <w:noProof/>
-              <w:sz w:val="22"/>
-              <w:szCs w:val="22"/>
-              <w:lang w:eastAsia="es-ES"/>
+              <w:lang w:eastAsia="es-ES_tradnl"/>
             </w:rPr>
           </w:pPr>
-          <w:hyperlink w:anchor="_Toc24243361" w:history="1">
+          <w:hyperlink w:anchor="_Toc24482707" w:history="1">
             <w:r>
               <w:rPr>
                 <w:rStyle w:val="Hipervnculo"/>
                 <w:noProof/>
               </w:rPr>
-              <w:t>Anexo Versión 2.3.6</w:t>
+              <w:t>Monitorización S</w:t>
+            </w:r>
+            <w:r>
+              <w:rPr>
+                <w:rStyle w:val="Hipervnculo"/>
+                <w:noProof/>
+              </w:rPr>
+              <w:t>e</w:t>
+            </w:r>
+            <w:r>
+              <w:rPr>
+                <w:rStyle w:val="Hipervnculo"/>
+                <w:noProof/>
+              </w:rPr>
+              <w:t>rial Plotter:</w:t>
             </w:r>
             <w:r>
               <w:rPr>
@@ -323,7 +477,7 @@
                 <w:noProof/>
                 <w:webHidden/>
               </w:rPr>
-              <w:instrText xml:space="preserve"> PAGEREF _Toc24243361 \h </w:instrText>
+              <w:instrText xml:space="preserve"> PAGEREF _Toc24482707 \h </w:instrText>
             </w:r>
             <w:r>
               <w:rPr>
@@ -343,83 +497,7 @@
                 <w:noProof/>
                 <w:webHidden/>
               </w:rPr>
-              <w:t>3</w:t>
-            </w:r>
-            <w:r>
-              <w:rPr>
-                <w:noProof/>
-                <w:webHidden/>
-              </w:rPr>
-              <w:fldChar w:fldCharType="end"/>
-            </w:r>
-          </w:hyperlink>
-        </w:p>
-        <w:p>
-          <w:pPr>
-            <w:pStyle w:val="TDC1"/>
-            <w:tabs>
-              <w:tab w:val="right" w:leader="dot" w:pos="8488"/>
-            </w:tabs>
-            <w:rPr>
-              <w:rFonts w:eastAsiaTheme="minorEastAsia" w:cstheme="minorBidi"/>
-              <w:b w:val="0"/>
-              <w:bCs w:val="0"/>
-              <w:i w:val="0"/>
-              <w:iCs w:val="0"/>
-              <w:noProof/>
-              <w:sz w:val="22"/>
-              <w:szCs w:val="22"/>
-              <w:lang w:eastAsia="es-ES"/>
-            </w:rPr>
-          </w:pPr>
-          <w:hyperlink w:anchor="_Toc24243362" w:history="1">
-            <w:r>
-              <w:rPr>
-                <w:rStyle w:val="Hipervnculo"/>
-                <w:noProof/>
-              </w:rPr>
-              <w:t>Anexo Versión 2.5.1</w:t>
-            </w:r>
-            <w:r>
-              <w:rPr>
-                <w:noProof/>
-                <w:webHidden/>
-              </w:rPr>
-              <w:tab/>
-            </w:r>
-            <w:r>
-              <w:rPr>
-                <w:noProof/>
-                <w:webHidden/>
-              </w:rPr>
-              <w:fldChar w:fldCharType="begin"/>
-            </w:r>
-            <w:r>
-              <w:rPr>
-                <w:noProof/>
-                <w:webHidden/>
-              </w:rPr>
-              <w:instrText xml:space="preserve"> PAGEREF _Toc24243362 \h </w:instrText>
-            </w:r>
-            <w:r>
-              <w:rPr>
-                <w:noProof/>
-                <w:webHidden/>
-              </w:rPr>
-            </w:r>
-            <w:r>
-              <w:rPr>
-                <w:noProof/>
-                <w:webHidden/>
-              </w:rPr>
-              <w:fldChar w:fldCharType="separate"/>
-            </w:r>
-            <w:r>
-              <w:rPr>
-                <w:noProof/>
-                <w:webHidden/>
-              </w:rPr>
-              <w:t>3</w:t>
+              <w:t>4</w:t>
             </w:r>
             <w:r>
               <w:rPr>
@@ -458,13 +536,20 @@
           <w:szCs w:val="28"/>
         </w:rPr>
       </w:pPr>
-      <w:bookmarkStart w:id="0" w:name="_Toc24243358"/>
-      <w:r>
-        <w:rPr>
-          <w:sz w:val="28"/>
-          <w:szCs w:val="28"/>
-        </w:rPr>
-        <w:t>inicialización</w:t>
+      <w:bookmarkStart w:id="0" w:name="_Toc24482702"/>
+      <w:r>
+        <w:rPr>
+          <w:sz w:val="28"/>
+          <w:szCs w:val="28"/>
+        </w:rPr>
+        <w:t>I</w:t>
+      </w:r>
+      <w:r>
+        <w:rPr>
+          <w:sz w:val="28"/>
+          <w:szCs w:val="28"/>
+        </w:rPr>
+        <w:t>nicialización</w:t>
       </w:r>
       <w:bookmarkEnd w:id="0"/>
     </w:p>
@@ -504,7 +589,21 @@
           <w:sz w:val="28"/>
           <w:szCs w:val="28"/>
         </w:rPr>
-        <w:t xml:space="preserve"> que informa de que se ha producido un error en la lectura. </w:t>
+        <w:t xml:space="preserve"> que informa de que se ha producido un error en la lectura</w:t>
+      </w:r>
+      <w:r>
+        <w:rPr>
+          <w:sz w:val="28"/>
+          <w:szCs w:val="28"/>
+        </w:rPr>
+        <w:t xml:space="preserve"> y se anulará el módulo de asistencia</w:t>
+      </w:r>
+      <w:r>
+        <w:rPr>
+          <w:sz w:val="28"/>
+          <w:szCs w:val="28"/>
+        </w:rPr>
+        <w:t xml:space="preserve">. </w:t>
       </w:r>
       <w:r>
         <w:rPr>
@@ -598,19 +697,8 @@
           <w:sz w:val="28"/>
           <w:szCs w:val="28"/>
         </w:rPr>
-        <w:t xml:space="preserve">variable </w:t>
-      </w:r>
-      <w:proofErr w:type="spellStart"/>
-      <w:r>
-        <w:rPr>
-          <w:b/>
-          <w:bCs/>
-          <w:sz w:val="28"/>
-          <w:szCs w:val="28"/>
-        </w:rPr>
-        <w:t>freno_pulsado</w:t>
-      </w:r>
-      <w:proofErr w:type="spellEnd"/>
+        <w:t>variable freno_pulsado</w:t>
+      </w:r>
       <w:r>
         <w:rPr>
           <w:sz w:val="28"/>
@@ -654,7 +742,6 @@
           <w:szCs w:val="28"/>
         </w:rPr>
       </w:pPr>
-      <w:proofErr w:type="spellStart"/>
       <w:r>
         <w:rPr>
           <w:b/>
@@ -662,17 +749,7 @@
           <w:sz w:val="28"/>
           <w:szCs w:val="28"/>
         </w:rPr>
-        <w:t>retardo_ayuda_arranque</w:t>
-      </w:r>
-      <w:proofErr w:type="spellEnd"/>
-      <w:r>
-        <w:rPr>
-          <w:b/>
-          <w:bCs/>
-          <w:sz w:val="28"/>
-          <w:szCs w:val="28"/>
-        </w:rPr>
-        <w:t>:</w:t>
+        <w:t>retardo_ayuda_arranque:</w:t>
       </w:r>
       <w:r>
         <w:rPr>
@@ -722,7 +799,6 @@
           <w:szCs w:val="28"/>
         </w:rPr>
       </w:pPr>
-      <w:proofErr w:type="spellStart"/>
       <w:r>
         <w:rPr>
           <w:b/>
@@ -730,17 +806,7 @@
           <w:sz w:val="28"/>
           <w:szCs w:val="28"/>
         </w:rPr>
-        <w:t>activar_progresivo_ayuda_arranque</w:t>
-      </w:r>
-      <w:proofErr w:type="spellEnd"/>
-      <w:r>
-        <w:rPr>
-          <w:b/>
-          <w:bCs/>
-          <w:sz w:val="28"/>
-          <w:szCs w:val="28"/>
-        </w:rPr>
-        <w:t>:</w:t>
+        <w:t>activar_progresivo_ayuda_arranque:</w:t>
       </w:r>
       <w:r>
         <w:rPr>
@@ -776,7 +842,6 @@
           <w:szCs w:val="28"/>
         </w:rPr>
       </w:pPr>
-      <w:proofErr w:type="spellStart"/>
       <w:r>
         <w:rPr>
           <w:b/>
@@ -784,9 +849,67 @@
           <w:sz w:val="28"/>
           <w:szCs w:val="28"/>
         </w:rPr>
-        <w:t>v_salida_progresivo_ayuda_arranque</w:t>
-      </w:r>
-      <w:proofErr w:type="spellEnd"/>
+        <w:t>v_salida_progresivo_ayuda_arranque:</w:t>
+      </w:r>
+      <w:r>
+        <w:rPr>
+          <w:sz w:val="28"/>
+          <w:szCs w:val="28"/>
+        </w:rPr>
+        <w:t xml:space="preserve"> </w:t>
+      </w:r>
+      <w:r>
+        <w:rPr>
+          <w:sz w:val="28"/>
+          <w:szCs w:val="28"/>
+        </w:rPr>
+        <w:t>P</w:t>
+      </w:r>
+      <w:r>
+        <w:rPr>
+          <w:sz w:val="28"/>
+          <w:szCs w:val="28"/>
+        </w:rPr>
+        <w:t>otencia con la que se inicia la ayuda a 6kmh si la variable anterior está a true.</w:t>
+      </w:r>
+    </w:p>
+    <w:p>
+      <w:pPr>
+        <w:rPr>
+          <w:sz w:val="28"/>
+          <w:szCs w:val="28"/>
+        </w:rPr>
+      </w:pPr>
+    </w:p>
+    <w:p>
+      <w:pPr>
+        <w:pStyle w:val="Ttulo1"/>
+      </w:pPr>
+      <w:bookmarkStart w:id="1" w:name="_Toc24482703"/>
+      <w:r>
+        <w:lastRenderedPageBreak/>
+        <w:t>M</w:t>
+      </w:r>
+      <w:r>
+        <w:t>odo crucero:</w:t>
+      </w:r>
+      <w:bookmarkEnd w:id="1"/>
+    </w:p>
+    <w:p/>
+    <w:p>
+      <w:pPr>
+        <w:rPr>
+          <w:sz w:val="28"/>
+          <w:szCs w:val="28"/>
+        </w:rPr>
+      </w:pPr>
+      <w:r>
+        <w:rPr>
+          <w:sz w:val="28"/>
+          <w:szCs w:val="28"/>
+        </w:rPr>
+        <w:t xml:space="preserve">El modo crucero puede ser desactivado cambiando la variable </w:t>
+      </w:r>
       <w:r>
         <w:rPr>
           <w:b/>
@@ -794,65 +917,38 @@
           <w:sz w:val="28"/>
           <w:szCs w:val="28"/>
         </w:rPr>
-        <w:t>:</w:t>
-      </w:r>
-      <w:r>
-        <w:rPr>
-          <w:sz w:val="28"/>
-          <w:szCs w:val="28"/>
-        </w:rPr>
-        <w:t xml:space="preserve"> </w:t>
-      </w:r>
-      <w:r>
-        <w:rPr>
-          <w:sz w:val="28"/>
-          <w:szCs w:val="28"/>
-        </w:rPr>
-        <w:t>P</w:t>
-      </w:r>
-      <w:r>
-        <w:rPr>
-          <w:sz w:val="28"/>
-          <w:szCs w:val="28"/>
-        </w:rPr>
-        <w:t>otencia con la que se inicia la ayuda a 6kmh si la variable anterior está a true.</w:t>
-      </w:r>
-    </w:p>
-    <w:p>
-      <w:pPr>
-        <w:rPr>
-          <w:sz w:val="28"/>
-          <w:szCs w:val="28"/>
-        </w:rPr>
-      </w:pPr>
-    </w:p>
-    <w:p>
-      <w:pPr>
-        <w:pStyle w:val="Ttulo1"/>
-      </w:pPr>
-      <w:bookmarkStart w:id="1" w:name="_Toc24243359"/>
-      <w:r>
-        <w:t>modo crucero:</w:t>
-      </w:r>
-      <w:bookmarkEnd w:id="1"/>
-    </w:p>
-    <w:p/>
-    <w:p>
-      <w:pPr>
-        <w:rPr>
-          <w:sz w:val="28"/>
-          <w:szCs w:val="28"/>
-        </w:rPr>
-      </w:pPr>
-      <w:r>
-        <w:rPr>
-          <w:sz w:val="28"/>
-          <w:szCs w:val="28"/>
-        </w:rPr>
-        <w:lastRenderedPageBreak/>
-        <w:t xml:space="preserve">El modo crucero puede ser desactivado cambiando la variable </w:t>
-      </w:r>
-      <w:proofErr w:type="spellStart"/>
+        <w:t>modo_crucero</w:t>
+      </w:r>
+      <w:r>
+        <w:rPr>
+          <w:sz w:val="28"/>
+          <w:szCs w:val="28"/>
+        </w:rPr>
+        <w:t xml:space="preserve"> a false.</w:t>
+      </w:r>
+    </w:p>
+    <w:p>
+      <w:pPr>
+        <w:rPr>
+          <w:sz w:val="28"/>
+          <w:szCs w:val="28"/>
+        </w:rPr>
+      </w:pPr>
+    </w:p>
+    <w:p>
+      <w:pPr>
+        <w:rPr>
+          <w:sz w:val="28"/>
+          <w:szCs w:val="28"/>
+        </w:rPr>
+      </w:pPr>
+      <w:r>
+        <w:rPr>
+          <w:sz w:val="28"/>
+          <w:szCs w:val="28"/>
+        </w:rPr>
+        <w:t xml:space="preserve">En caso de tener el crucero activado, para fijarlo, según la configuración seleccionada, se tendrá que mantener la posición del acelerador durante el tiempo definido en la variable </w:t>
+      </w:r>
       <w:r>
         <w:rPr>
           <w:b/>
@@ -860,40 +956,44 @@
           <w:sz w:val="28"/>
           <w:szCs w:val="28"/>
         </w:rPr>
-        <w:t>modo_crucero</w:t>
-      </w:r>
-      <w:proofErr w:type="spellEnd"/>
-      <w:r>
-        <w:rPr>
-          <w:sz w:val="28"/>
-          <w:szCs w:val="28"/>
-        </w:rPr>
-        <w:t xml:space="preserve"> a false.</w:t>
-      </w:r>
-    </w:p>
-    <w:p>
-      <w:pPr>
-        <w:rPr>
-          <w:sz w:val="28"/>
-          <w:szCs w:val="28"/>
-        </w:rPr>
-      </w:pPr>
-    </w:p>
-    <w:p>
-      <w:pPr>
-        <w:rPr>
-          <w:sz w:val="28"/>
-          <w:szCs w:val="28"/>
-        </w:rPr>
-      </w:pPr>
-      <w:r>
-        <w:rPr>
-          <w:sz w:val="28"/>
-          <w:szCs w:val="28"/>
-        </w:rPr>
-        <w:t xml:space="preserve">En caso de tener el crucero activado, para fijarlo, según la configuración seleccionada, se tendrá que mantener la posición del acelerador durante el tiempo definido en la variable </w:t>
-      </w:r>
-      <w:proofErr w:type="spellStart"/>
+        <w:t>pulsos_fijar_crucero</w:t>
+      </w:r>
+      <w:r>
+        <w:rPr>
+          <w:sz w:val="28"/>
+          <w:szCs w:val="28"/>
+        </w:rPr>
+        <w:t xml:space="preserve">. </w:t>
+      </w:r>
+      <w:r>
+        <w:rPr>
+          <w:sz w:val="28"/>
+          <w:szCs w:val="28"/>
+        </w:rPr>
+        <w:br/>
+      </w:r>
+    </w:p>
+    <w:p>
+      <w:pPr>
+        <w:rPr>
+          <w:sz w:val="28"/>
+          <w:szCs w:val="28"/>
+        </w:rPr>
+      </w:pPr>
+      <w:r>
+        <w:rPr>
+          <w:sz w:val="28"/>
+          <w:szCs w:val="28"/>
+        </w:rPr>
+        <w:t>Existen</w:t>
+      </w:r>
+      <w:r>
+        <w:rPr>
+          <w:sz w:val="28"/>
+          <w:szCs w:val="28"/>
+        </w:rPr>
+        <w:t xml:space="preserve"> dos valores por defecto. si la variable se encuentra configurada a </w:t>
+      </w:r>
       <w:r>
         <w:rPr>
           <w:b/>
@@ -901,46 +1001,29 @@
           <w:sz w:val="28"/>
           <w:szCs w:val="28"/>
         </w:rPr>
-        <w:t>pulsos_fijar_crucero</w:t>
-      </w:r>
-      <w:proofErr w:type="spellEnd"/>
-      <w:r>
-        <w:rPr>
-          <w:sz w:val="28"/>
-          <w:szCs w:val="28"/>
-        </w:rPr>
-        <w:t xml:space="preserve">. </w:t>
-      </w:r>
-      <w:r>
-        <w:rPr>
-          <w:sz w:val="28"/>
-          <w:szCs w:val="28"/>
-        </w:rPr>
-        <w:br/>
-      </w:r>
-    </w:p>
-    <w:p>
-      <w:pPr>
-        <w:rPr>
-          <w:sz w:val="28"/>
-          <w:szCs w:val="28"/>
-        </w:rPr>
-      </w:pPr>
-      <w:proofErr w:type="spellStart"/>
-      <w:r>
-        <w:rPr>
-          <w:sz w:val="28"/>
-          <w:szCs w:val="28"/>
-        </w:rPr>
-        <w:t>Exiten</w:t>
-      </w:r>
-      <w:proofErr w:type="spellEnd"/>
-      <w:r>
-        <w:rPr>
-          <w:sz w:val="28"/>
-          <w:szCs w:val="28"/>
-        </w:rPr>
-        <w:t xml:space="preserve"> dos valores por defecto. si la variable se encuentra configurada a </w:t>
+        <w:t>valor 2</w:t>
+      </w:r>
+      <w:r>
+        <w:rPr>
+          <w:sz w:val="28"/>
+          <w:szCs w:val="28"/>
+        </w:rPr>
+        <w:t xml:space="preserve"> el crucero se fijará constantemente y no se emitirá ningún tono de aviso. </w:t>
+      </w:r>
+    </w:p>
+    <w:p>
+      <w:pPr>
+        <w:rPr>
+          <w:sz w:val="28"/>
+          <w:szCs w:val="28"/>
+        </w:rPr>
+      </w:pPr>
+      <w:r>
+        <w:rPr>
+          <w:sz w:val="28"/>
+          <w:szCs w:val="28"/>
+        </w:rPr>
+        <w:t xml:space="preserve">Si se utiliza cualquier </w:t>
       </w:r>
       <w:r>
         <w:rPr>
@@ -949,29 +1032,7 @@
           <w:sz w:val="28"/>
           <w:szCs w:val="28"/>
         </w:rPr>
-        <w:t>valor 2</w:t>
-      </w:r>
-      <w:r>
-        <w:rPr>
-          <w:sz w:val="28"/>
-          <w:szCs w:val="28"/>
-        </w:rPr>
-        <w:t xml:space="preserve"> el crucero se fijará constantemente y no se emitirá ningún tono de aviso. </w:t>
-      </w:r>
-    </w:p>
-    <w:p>
-      <w:pPr>
-        <w:rPr>
-          <w:sz w:val="28"/>
-          <w:szCs w:val="28"/>
-        </w:rPr>
-      </w:pPr>
-      <w:r>
-        <w:rPr>
-          <w:sz w:val="28"/>
-          <w:szCs w:val="28"/>
-        </w:rPr>
-        <w:t xml:space="preserve">Si se utiliza cualquier </w:t>
+        <w:t xml:space="preserve">valor por encima de </w:t>
       </w:r>
       <w:r>
         <w:rPr>
@@ -980,14 +1041,42 @@
           <w:sz w:val="28"/>
           <w:szCs w:val="28"/>
         </w:rPr>
-        <w:t>valor por encima de 14</w:t>
-      </w:r>
-      <w:r>
-        <w:rPr>
-          <w:sz w:val="28"/>
-          <w:szCs w:val="28"/>
-        </w:rPr>
-        <w:t xml:space="preserve">, la velocidad se fijará en el tiempo seleccionado. (en este caso 1960ms) y se emitirá un tono de aviso de que se ha fijado el crucero. </w:t>
+        <w:t>2 (por defecto 14)</w:t>
+      </w:r>
+      <w:r>
+        <w:rPr>
+          <w:sz w:val="28"/>
+          <w:szCs w:val="28"/>
+        </w:rPr>
+        <w:t>, la velocidad se fijará en el tiempo seleccionado. (</w:t>
+      </w:r>
+      <w:r>
+        <w:rPr>
+          <w:sz w:val="28"/>
+          <w:szCs w:val="28"/>
+        </w:rPr>
+        <w:t>por defecto</w:t>
+      </w:r>
+      <w:r>
+        <w:rPr>
+          <w:sz w:val="28"/>
+          <w:szCs w:val="28"/>
+        </w:rPr>
+        <w:t xml:space="preserve"> 1960ms) y se emitirá un tono de aviso de que se ha fijado el crucero</w:t>
+      </w:r>
+      <w:r>
+        <w:rPr>
+          <w:sz w:val="28"/>
+          <w:szCs w:val="28"/>
+        </w:rPr>
+        <w:t xml:space="preserve"> siempre que se haya superado el valor de 14</w:t>
+      </w:r>
+      <w:r>
+        <w:rPr>
+          <w:sz w:val="28"/>
+          <w:szCs w:val="28"/>
+        </w:rPr>
+        <w:t xml:space="preserve">. </w:t>
       </w:r>
       <w:r>
         <w:rPr>
@@ -1097,155 +1186,149 @@
           <w:sz w:val="28"/>
           <w:szCs w:val="28"/>
         </w:rPr>
-        <w:t xml:space="preserve"> se ha incluido un nuevo comportamiento configurable. </w:t>
-      </w:r>
-      <w:bookmarkStart w:id="2" w:name="_GoBack"/>
+        <w:t xml:space="preserve"> se ha incluido un nuevo comportamiento configurable</w:t>
+      </w:r>
+      <w:r>
+        <w:rPr>
+          <w:sz w:val="28"/>
+          <w:szCs w:val="28"/>
+        </w:rPr>
+        <w:t xml:space="preserve"> que bloquea el acelerador por debajo del valor de crucero</w:t>
+      </w:r>
+      <w:r>
+        <w:rPr>
+          <w:sz w:val="28"/>
+          <w:szCs w:val="28"/>
+        </w:rPr>
+        <w:t xml:space="preserve">. </w:t>
+      </w:r>
+      <w:r>
+        <w:rPr>
+          <w:sz w:val="28"/>
+          <w:szCs w:val="28"/>
+        </w:rPr>
+        <w:t>Ver Anexo</w:t>
+      </w:r>
+      <w:r>
+        <w:rPr>
+          <w:sz w:val="28"/>
+          <w:szCs w:val="28"/>
+        </w:rPr>
+        <w:t xml:space="preserve"> </w:t>
+      </w:r>
+      <w:r>
+        <w:t xml:space="preserve">Versión </w:t>
+      </w:r>
+      <w:r>
+        <w:rPr>
+          <w:sz w:val="28"/>
+          <w:szCs w:val="28"/>
+        </w:rPr>
+        <w:t>2.</w:t>
+      </w:r>
+      <w:r>
+        <w:rPr>
+          <w:sz w:val="28"/>
+          <w:szCs w:val="28"/>
+        </w:rPr>
+        <w:t>5</w:t>
+      </w:r>
+      <w:r>
+        <w:rPr>
+          <w:sz w:val="28"/>
+          <w:szCs w:val="28"/>
+        </w:rPr>
+        <w:t>.</w:t>
+      </w:r>
+      <w:r>
+        <w:rPr>
+          <w:sz w:val="28"/>
+          <w:szCs w:val="28"/>
+        </w:rPr>
+        <w:t>0</w:t>
+      </w:r>
+      <w:r>
+        <w:rPr>
+          <w:sz w:val="28"/>
+          <w:szCs w:val="28"/>
+        </w:rPr>
+        <w:t>.</w:t>
+      </w:r>
+    </w:p>
+    <w:p>
+      <w:pPr>
+        <w:rPr>
+          <w:sz w:val="28"/>
+          <w:szCs w:val="28"/>
+        </w:rPr>
+      </w:pPr>
+    </w:p>
+    <w:p>
+      <w:pPr>
+        <w:rPr>
+          <w:sz w:val="28"/>
+          <w:szCs w:val="28"/>
+        </w:rPr>
+      </w:pPr>
+      <w:r>
+        <w:rPr>
+          <w:sz w:val="28"/>
+          <w:szCs w:val="28"/>
+        </w:rPr>
+        <w:t>Si se deja de pedalear, se dejará de entregar potencia al motor, y si se vuelve a pedalear, se iniciará el progresivo aplicando la potencia al motor.</w:t>
+      </w:r>
+    </w:p>
+    <w:p>
+      <w:pPr>
+        <w:rPr>
+          <w:sz w:val="28"/>
+          <w:szCs w:val="28"/>
+        </w:rPr>
+      </w:pPr>
+    </w:p>
+    <w:p>
+      <w:pPr>
+        <w:rPr>
+          <w:sz w:val="28"/>
+          <w:szCs w:val="28"/>
+        </w:rPr>
+      </w:pPr>
+      <w:r>
+        <w:rPr>
+          <w:sz w:val="28"/>
+          <w:szCs w:val="28"/>
+        </w:rPr>
+        <w:t>Si estando con el crucero fijado se deja de pedalear y se interactúa con el acelerador, estando activada la ayuda a 6kmh, se empezará a entregar potencia al motor al valor 6kmh. En el momento que el acelerador llegue al estado de reposo, se anulará el crucero.</w:t>
+      </w:r>
+    </w:p>
+    <w:p>
+      <w:pPr>
+        <w:rPr>
+          <w:sz w:val="28"/>
+          <w:szCs w:val="28"/>
+        </w:rPr>
+      </w:pPr>
+    </w:p>
+    <w:p>
+      <w:pPr>
+        <w:rPr>
+          <w:sz w:val="28"/>
+          <w:szCs w:val="28"/>
+        </w:rPr>
+      </w:pPr>
+    </w:p>
+    <w:p>
+      <w:pPr>
+        <w:pStyle w:val="Ttulo1"/>
+      </w:pPr>
+      <w:bookmarkStart w:id="2" w:name="_Toc24482704"/>
+      <w:r>
+        <w:t>S</w:t>
+      </w:r>
+      <w:r>
+        <w:t>alida de crucero:</w:t>
+      </w:r>
       <w:bookmarkEnd w:id="2"/>
-      <w:r>
-        <w:rPr>
-          <w:sz w:val="28"/>
-          <w:szCs w:val="28"/>
-        </w:rPr>
-        <w:t>Ver An</w:t>
-      </w:r>
-      <w:r>
-        <w:rPr>
-          <w:sz w:val="28"/>
-          <w:szCs w:val="28"/>
-        </w:rPr>
-        <w:t>e</w:t>
-      </w:r>
-      <w:r>
-        <w:rPr>
-          <w:sz w:val="28"/>
-          <w:szCs w:val="28"/>
-        </w:rPr>
-        <w:t>x</w:t>
-      </w:r>
-      <w:r>
-        <w:rPr>
-          <w:sz w:val="28"/>
-          <w:szCs w:val="28"/>
-        </w:rPr>
-        <w:t>o</w:t>
-      </w:r>
-      <w:r>
-        <w:rPr>
-          <w:sz w:val="28"/>
-          <w:szCs w:val="28"/>
-        </w:rPr>
-        <w:t xml:space="preserve"> </w:t>
-      </w:r>
-      <w:r>
-        <w:t xml:space="preserve">Versión </w:t>
-      </w:r>
-      <w:r>
-        <w:rPr>
-          <w:sz w:val="28"/>
-          <w:szCs w:val="28"/>
-        </w:rPr>
-        <w:t>2.</w:t>
-      </w:r>
-      <w:r>
-        <w:rPr>
-          <w:sz w:val="28"/>
-          <w:szCs w:val="28"/>
-        </w:rPr>
-        <w:t>5</w:t>
-      </w:r>
-      <w:r>
-        <w:rPr>
-          <w:sz w:val="28"/>
-          <w:szCs w:val="28"/>
-        </w:rPr>
-        <w:t>.</w:t>
-      </w:r>
-      <w:r>
-        <w:rPr>
-          <w:sz w:val="28"/>
-          <w:szCs w:val="28"/>
-        </w:rPr>
-        <w:t>0</w:t>
-      </w:r>
-      <w:r>
-        <w:rPr>
-          <w:sz w:val="28"/>
-          <w:szCs w:val="28"/>
-        </w:rPr>
-        <w:t>.</w:t>
-      </w:r>
-    </w:p>
-    <w:p>
-      <w:pPr>
-        <w:rPr>
-          <w:sz w:val="28"/>
-          <w:szCs w:val="28"/>
-        </w:rPr>
-      </w:pPr>
-    </w:p>
-    <w:p>
-      <w:pPr>
-        <w:rPr>
-          <w:sz w:val="28"/>
-          <w:szCs w:val="28"/>
-        </w:rPr>
-      </w:pPr>
-      <w:r>
-        <w:rPr>
-          <w:sz w:val="28"/>
-          <w:szCs w:val="28"/>
-        </w:rPr>
-        <w:t>Si se deja de pedalear, se dejará de entregar potencia al motor, y si se vuelve a pedalear, se iniciará el progresivo aplicando la potencia al motor.</w:t>
-      </w:r>
-    </w:p>
-    <w:p>
-      <w:pPr>
-        <w:rPr>
-          <w:sz w:val="28"/>
-          <w:szCs w:val="28"/>
-        </w:rPr>
-      </w:pPr>
-    </w:p>
-    <w:p>
-      <w:pPr>
-        <w:rPr>
-          <w:sz w:val="28"/>
-          <w:szCs w:val="28"/>
-        </w:rPr>
-      </w:pPr>
-      <w:r>
-        <w:rPr>
-          <w:sz w:val="28"/>
-          <w:szCs w:val="28"/>
-        </w:rPr>
-        <w:t>Si estando con el crucero fijado se deja de pedalear y se interactúa con el acelerador, estando activada la ayuda a 6kmh, se empezará a entregar potencia al motor al valor 6kmh. En el momento que el acelerador llegue al estado de reposo, se anulará el crucero.</w:t>
-      </w:r>
-    </w:p>
-    <w:p>
-      <w:pPr>
-        <w:rPr>
-          <w:sz w:val="28"/>
-          <w:szCs w:val="28"/>
-        </w:rPr>
-      </w:pPr>
-    </w:p>
-    <w:p>
-      <w:pPr>
-        <w:rPr>
-          <w:sz w:val="28"/>
-          <w:szCs w:val="28"/>
-        </w:rPr>
-      </w:pPr>
-    </w:p>
-    <w:p>
-      <w:pPr>
-        <w:pStyle w:val="Ttulo1"/>
-      </w:pPr>
-      <w:bookmarkStart w:id="3" w:name="_Toc24243360"/>
-      <w:r>
-        <w:t>salida de crucero:</w:t>
-      </w:r>
-      <w:bookmarkEnd w:id="3"/>
     </w:p>
     <w:p>
       <w:pPr>
@@ -1288,7 +1371,6 @@
         </w:rPr>
         <w:t xml:space="preserve">Manteniendo pulsado el freno durante tres segundos (puede ser otro valor distinto cambiando la variable </w:t>
       </w:r>
-      <w:proofErr w:type="spellStart"/>
       <w:r>
         <w:rPr>
           <w:b/>
@@ -1298,7 +1380,6 @@
         </w:rPr>
         <w:t>pulsos_liberar_crucero</w:t>
       </w:r>
-      <w:proofErr w:type="spellEnd"/>
       <w:r>
         <w:rPr>
           <w:sz w:val="28"/>
@@ -1324,137 +1405,96 @@
           <w:sz w:val="28"/>
           <w:szCs w:val="28"/>
         </w:rPr>
-        <w:t xml:space="preserve">Sin pedalear, acelerar y soltar el acelerador. (Se puede desactivar poniendo la variable </w:t>
-      </w:r>
-      <w:proofErr w:type="spellStart"/>
-      <w:r>
-        <w:rPr>
-          <w:sz w:val="28"/>
-          <w:szCs w:val="28"/>
-        </w:rPr>
-        <w:t>liberar_crucero_con_acelerador</w:t>
-      </w:r>
-      <w:proofErr w:type="spellEnd"/>
-      <w:r>
-        <w:rPr>
-          <w:sz w:val="28"/>
-          <w:szCs w:val="28"/>
-        </w:rPr>
-        <w:t xml:space="preserve"> a false).</w:t>
-      </w:r>
-    </w:p>
-    <w:p>
-      <w:pPr>
-        <w:rPr>
-          <w:sz w:val="28"/>
-          <w:szCs w:val="28"/>
-        </w:rPr>
-      </w:pPr>
-    </w:p>
-    <w:p>
-      <w:pPr>
-        <w:rPr>
-          <w:sz w:val="28"/>
-          <w:szCs w:val="28"/>
-        </w:rPr>
-      </w:pPr>
-    </w:p>
-    <w:p>
-      <w:pPr>
-        <w:rPr>
-          <w:sz w:val="28"/>
-          <w:szCs w:val="28"/>
-        </w:rPr>
-      </w:pPr>
-    </w:p>
-    <w:p>
-      <w:pPr>
-        <w:rPr>
-          <w:sz w:val="28"/>
-          <w:szCs w:val="28"/>
-        </w:rPr>
-      </w:pPr>
-    </w:p>
-    <w:p>
-      <w:pPr>
-        <w:rPr>
-          <w:sz w:val="28"/>
-          <w:szCs w:val="28"/>
-        </w:rPr>
-      </w:pPr>
-    </w:p>
-    <w:p>
-      <w:pPr>
-        <w:rPr>
-          <w:sz w:val="28"/>
-          <w:szCs w:val="28"/>
-        </w:rPr>
-      </w:pPr>
-    </w:p>
-    <w:p>
-      <w:pPr>
-        <w:rPr>
-          <w:sz w:val="28"/>
-          <w:szCs w:val="28"/>
-        </w:rPr>
-      </w:pPr>
-    </w:p>
-    <w:p>
-      <w:pPr>
-        <w:pStyle w:val="Ttulo1"/>
-      </w:pPr>
-      <w:bookmarkStart w:id="4" w:name="_Toc24243361"/>
+        <w:t>Sin pedalear, acelerar y soltar el acelerador. (Se puede desactivar poniendo la variable liberar_crucero_con_acelerador a false).</w:t>
+      </w:r>
+    </w:p>
+    <w:p>
+      <w:pPr>
+        <w:rPr>
+          <w:sz w:val="28"/>
+          <w:szCs w:val="28"/>
+        </w:rPr>
+      </w:pPr>
+    </w:p>
+    <w:p>
+      <w:pPr>
+        <w:rPr>
+          <w:sz w:val="28"/>
+          <w:szCs w:val="28"/>
+        </w:rPr>
+      </w:pPr>
+    </w:p>
+    <w:p>
+      <w:pPr>
+        <w:rPr>
+          <w:sz w:val="28"/>
+          <w:szCs w:val="28"/>
+        </w:rPr>
+      </w:pPr>
+    </w:p>
+    <w:p>
+      <w:pPr>
+        <w:rPr>
+          <w:sz w:val="28"/>
+          <w:szCs w:val="28"/>
+        </w:rPr>
+      </w:pPr>
+    </w:p>
+    <w:p>
+      <w:pPr>
+        <w:rPr>
+          <w:sz w:val="28"/>
+          <w:szCs w:val="28"/>
+        </w:rPr>
+      </w:pPr>
+    </w:p>
+    <w:p>
+      <w:pPr>
+        <w:rPr>
+          <w:sz w:val="28"/>
+          <w:szCs w:val="28"/>
+        </w:rPr>
+      </w:pPr>
+    </w:p>
+    <w:p>
+      <w:pPr>
+        <w:rPr>
+          <w:sz w:val="28"/>
+          <w:szCs w:val="28"/>
+        </w:rPr>
+      </w:pPr>
+    </w:p>
+    <w:p>
+      <w:pPr>
+        <w:pStyle w:val="Ttulo2"/>
+      </w:pPr>
+      <w:bookmarkStart w:id="3" w:name="_Toc24482705"/>
       <w:r>
         <w:t>Anexo Versión 2.3.6</w:t>
       </w:r>
-      <w:bookmarkEnd w:id="4"/>
-    </w:p>
-    <w:p>
-      <w:pPr>
-        <w:rPr>
-          <w:sz w:val="28"/>
-          <w:szCs w:val="28"/>
-        </w:rPr>
-      </w:pPr>
-    </w:p>
-    <w:p>
-      <w:pPr>
-        <w:rPr>
-          <w:sz w:val="28"/>
-          <w:szCs w:val="28"/>
-        </w:rPr>
-      </w:pPr>
-      <w:r>
-        <w:rPr>
-          <w:sz w:val="28"/>
-          <w:szCs w:val="28"/>
-        </w:rPr>
-        <w:t xml:space="preserve">En la versión 2.3.6, se ha añadido junto </w:t>
-      </w:r>
-      <w:proofErr w:type="gramStart"/>
-      <w:r>
-        <w:rPr>
-          <w:sz w:val="28"/>
-          <w:szCs w:val="28"/>
-        </w:rPr>
-        <w:t>al .</w:t>
-      </w:r>
-      <w:proofErr w:type="spellStart"/>
-      <w:r>
-        <w:rPr>
-          <w:sz w:val="28"/>
-          <w:szCs w:val="28"/>
-        </w:rPr>
-        <w:t>ino</w:t>
-      </w:r>
-      <w:proofErr w:type="spellEnd"/>
-      <w:proofErr w:type="gramEnd"/>
-      <w:r>
-        <w:rPr>
-          <w:sz w:val="28"/>
-          <w:szCs w:val="28"/>
-        </w:rPr>
-        <w:t xml:space="preserve"> del programa principal varios archivos de configuración con los que cargar los valores por defecto.</w:t>
+      <w:bookmarkEnd w:id="3"/>
+    </w:p>
+    <w:p>
+      <w:pPr>
+        <w:rPr>
+          <w:sz w:val="28"/>
+          <w:szCs w:val="28"/>
+        </w:rPr>
+      </w:pPr>
+    </w:p>
+    <w:p>
+      <w:pPr>
+        <w:rPr>
+          <w:sz w:val="28"/>
+          <w:szCs w:val="28"/>
+        </w:rPr>
+      </w:pPr>
+      <w:r>
+        <w:rPr>
+          <w:sz w:val="28"/>
+          <w:szCs w:val="28"/>
+        </w:rPr>
+        <w:t>En la versión 2.3.6, se ha añadido junto al .ino del programa principal varios archivos de configuración con los que cargar los valores por defecto.</w:t>
       </w:r>
     </w:p>
     <w:p>
@@ -1477,7 +1517,6 @@
           <w:szCs w:val="28"/>
         </w:rPr>
       </w:pPr>
-      <w:proofErr w:type="spellStart"/>
       <w:r>
         <w:rPr>
           <w:sz w:val="28"/>
@@ -1485,7 +1524,6 @@
         </w:rPr>
         <w:t>config_tiempo</w:t>
       </w:r>
-      <w:proofErr w:type="spellEnd"/>
     </w:p>
     <w:p>
       <w:pPr>
@@ -1499,7 +1537,6 @@
           <w:szCs w:val="28"/>
         </w:rPr>
       </w:pPr>
-      <w:proofErr w:type="spellStart"/>
       <w:r>
         <w:rPr>
           <w:sz w:val="28"/>
@@ -1507,7 +1544,6 @@
         </w:rPr>
         <w:t>config_continuo</w:t>
       </w:r>
-      <w:proofErr w:type="spellEnd"/>
     </w:p>
     <w:p>
       <w:pPr>
@@ -1521,7 +1557,6 @@
           <w:szCs w:val="28"/>
         </w:rPr>
       </w:pPr>
-      <w:proofErr w:type="spellStart"/>
       <w:r>
         <w:rPr>
           <w:sz w:val="28"/>
@@ -1529,156 +1564,66 @@
         </w:rPr>
         <w:t>config_custom</w:t>
       </w:r>
-      <w:proofErr w:type="spellEnd"/>
-    </w:p>
-    <w:p>
-      <w:pPr>
-        <w:rPr>
-          <w:sz w:val="28"/>
-          <w:szCs w:val="28"/>
-        </w:rPr>
-      </w:pPr>
-    </w:p>
-    <w:p>
-      <w:pPr>
-        <w:rPr>
-          <w:sz w:val="28"/>
-          <w:szCs w:val="28"/>
-        </w:rPr>
-      </w:pPr>
-      <w:r>
-        <w:rPr>
-          <w:sz w:val="28"/>
-          <w:szCs w:val="28"/>
-        </w:rPr>
-        <w:t xml:space="preserve">El las primeras líneas del código </w:t>
-      </w:r>
-      <w:proofErr w:type="gramStart"/>
-      <w:r>
-        <w:rPr>
-          <w:sz w:val="28"/>
-          <w:szCs w:val="28"/>
-        </w:rPr>
-        <w:t>del .</w:t>
-      </w:r>
-      <w:proofErr w:type="spellStart"/>
-      <w:r>
-        <w:rPr>
-          <w:sz w:val="28"/>
-          <w:szCs w:val="28"/>
-        </w:rPr>
-        <w:t>ino</w:t>
-      </w:r>
-      <w:proofErr w:type="spellEnd"/>
-      <w:proofErr w:type="gramEnd"/>
-      <w:r>
-        <w:rPr>
-          <w:sz w:val="28"/>
-          <w:szCs w:val="28"/>
-        </w:rPr>
-        <w:t xml:space="preserve"> se puede comentar/</w:t>
-      </w:r>
-      <w:proofErr w:type="spellStart"/>
-      <w:r>
-        <w:rPr>
-          <w:sz w:val="28"/>
-          <w:szCs w:val="28"/>
-        </w:rPr>
-        <w:t>descomentar</w:t>
-      </w:r>
-      <w:proofErr w:type="spellEnd"/>
-      <w:r>
-        <w:rPr>
-          <w:sz w:val="28"/>
-          <w:szCs w:val="28"/>
-        </w:rPr>
-        <w:t xml:space="preserve"> la versión de configuración que sea de tu agrado. </w:t>
-      </w:r>
-    </w:p>
-    <w:p>
-      <w:pPr>
-        <w:rPr>
-          <w:sz w:val="28"/>
-          <w:szCs w:val="28"/>
-        </w:rPr>
-      </w:pPr>
-      <w:r>
-        <w:rPr>
-          <w:sz w:val="28"/>
-          <w:szCs w:val="28"/>
-        </w:rPr>
-        <w:t xml:space="preserve">Hemos dejado un archivo </w:t>
-      </w:r>
-      <w:proofErr w:type="spellStart"/>
-      <w:r>
-        <w:rPr>
-          <w:sz w:val="28"/>
-          <w:szCs w:val="28"/>
-        </w:rPr>
-        <w:t>custom</w:t>
-      </w:r>
-      <w:proofErr w:type="spellEnd"/>
-      <w:r>
-        <w:rPr>
-          <w:sz w:val="28"/>
-          <w:szCs w:val="28"/>
-        </w:rPr>
-        <w:t>, en el que se puede probar a realizar cambios a gusto de cada uno, sin perder los valores que hemos definido en las versiones por defecto.</w:t>
-      </w:r>
-    </w:p>
-    <w:p>
-      <w:pPr>
-        <w:rPr>
-          <w:sz w:val="28"/>
-          <w:szCs w:val="28"/>
-        </w:rPr>
-      </w:pPr>
-    </w:p>
-    <w:p>
-      <w:pPr>
-        <w:rPr>
-          <w:sz w:val="28"/>
-          <w:szCs w:val="28"/>
-        </w:rPr>
-      </w:pPr>
-      <w:r>
-        <w:rPr>
-          <w:sz w:val="28"/>
-          <w:szCs w:val="28"/>
-        </w:rPr>
-        <w:t xml:space="preserve">El código de la versión 2.3.6 puede ser localizado en </w:t>
-      </w:r>
-      <w:proofErr w:type="spellStart"/>
-      <w:r>
-        <w:rPr>
-          <w:sz w:val="28"/>
-          <w:szCs w:val="28"/>
-        </w:rPr>
-        <w:t>github</w:t>
-      </w:r>
-      <w:proofErr w:type="spellEnd"/>
-      <w:r>
-        <w:rPr>
-          <w:sz w:val="28"/>
-          <w:szCs w:val="28"/>
-        </w:rPr>
-        <w:t xml:space="preserve"> en la rama </w:t>
-      </w:r>
-      <w:proofErr w:type="spellStart"/>
-      <w:r>
-        <w:rPr>
-          <w:sz w:val="28"/>
-          <w:szCs w:val="28"/>
-        </w:rPr>
-        <w:t>develop</w:t>
-      </w:r>
-      <w:proofErr w:type="spellEnd"/>
-      <w:r>
-        <w:rPr>
-          <w:sz w:val="28"/>
-          <w:szCs w:val="28"/>
-        </w:rPr>
-        <w:t xml:space="preserve"> del repositorio de d0s1s.</w:t>
+    </w:p>
+    <w:p>
+      <w:pPr>
+        <w:rPr>
+          <w:sz w:val="28"/>
+          <w:szCs w:val="28"/>
+        </w:rPr>
+      </w:pPr>
+    </w:p>
+    <w:p>
+      <w:pPr>
+        <w:rPr>
+          <w:sz w:val="28"/>
+          <w:szCs w:val="28"/>
+        </w:rPr>
+      </w:pPr>
+      <w:r>
+        <w:rPr>
+          <w:sz w:val="28"/>
+          <w:szCs w:val="28"/>
+        </w:rPr>
+        <w:t xml:space="preserve">El las primeras líneas del código del .ino se puede comentar/descomentar la versión de configuración que sea de tu agrado. </w:t>
+      </w:r>
+    </w:p>
+    <w:p>
+      <w:pPr>
+        <w:rPr>
+          <w:sz w:val="28"/>
+          <w:szCs w:val="28"/>
+        </w:rPr>
+      </w:pPr>
+      <w:r>
+        <w:rPr>
+          <w:sz w:val="28"/>
+          <w:szCs w:val="28"/>
+        </w:rPr>
+        <w:t>Hemos dejado un archivo custom, en el que se puede probar a realizar cambios a gusto de cada uno, sin perder los valores que hemos definido en las versiones por defecto.</w:t>
+      </w:r>
+    </w:p>
+    <w:p>
+      <w:pPr>
+        <w:rPr>
+          <w:sz w:val="28"/>
+          <w:szCs w:val="28"/>
+        </w:rPr>
+      </w:pPr>
+    </w:p>
+    <w:p>
+      <w:pPr>
+        <w:rPr>
+          <w:sz w:val="28"/>
+          <w:szCs w:val="28"/>
+        </w:rPr>
+      </w:pPr>
+      <w:r>
+        <w:rPr>
+          <w:sz w:val="28"/>
+          <w:szCs w:val="28"/>
+        </w:rPr>
+        <w:t>El código de la versión 2.3.6 puede ser localizado en github en la rama develop del repositorio de d0s1s.</w:t>
       </w:r>
     </w:p>
     <w:p>
@@ -1705,15 +1650,15 @@
     </w:p>
     <w:p>
       <w:pPr>
-        <w:pStyle w:val="Ttulo1"/>
-      </w:pPr>
-      <w:bookmarkStart w:id="5" w:name="_Anexo_Versión_2.4.4"/>
-      <w:bookmarkStart w:id="6" w:name="_Anexo_Versión_2.5.1"/>
-      <w:bookmarkStart w:id="7" w:name="_Toc24243362"/>
-      <w:bookmarkStart w:id="8" w:name="_Anexo_Versión_2.5.0"/>
+        <w:pStyle w:val="Ttulo2"/>
+      </w:pPr>
+      <w:bookmarkStart w:id="4" w:name="_Anexo_Versión_2.4.4"/>
+      <w:bookmarkStart w:id="5" w:name="_Anexo_Versión_2.5.1"/>
+      <w:bookmarkStart w:id="6" w:name="_Anexo_Versión_2.5.0"/>
+      <w:bookmarkStart w:id="7" w:name="_Toc24482706"/>
+      <w:bookmarkEnd w:id="4"/>
       <w:bookmarkEnd w:id="5"/>
       <w:bookmarkEnd w:id="6"/>
-      <w:bookmarkEnd w:id="8"/>
       <w:r>
         <w:t>Anexo Versión 2.</w:t>
       </w:r>
@@ -1723,10 +1668,10 @@
       <w:r>
         <w:t>.</w:t>
       </w:r>
+      <w:r>
+        <w:t>0</w:t>
+      </w:r>
       <w:bookmarkEnd w:id="7"/>
-      <w:r>
-        <w:t>0</w:t>
-      </w:r>
     </w:p>
     <w:p>
       <w:pPr>
@@ -1780,7 +1725,6 @@
         <w:br/>
         <w:t xml:space="preserve">Para activar esta funcionalidad hay que poner la variable </w:t>
       </w:r>
-      <w:proofErr w:type="spellStart"/>
       <w:r>
         <w:rPr>
           <w:b/>
@@ -1789,7 +1733,6 @@
         </w:rPr>
         <w:t>bloqueo_acelerador_debajo_crucero</w:t>
       </w:r>
-      <w:proofErr w:type="spellEnd"/>
       <w:r>
         <w:rPr>
           <w:sz w:val="28"/>
@@ -1823,7 +1766,15 @@
           <w:sz w:val="18"/>
           <w:szCs w:val="28"/>
         </w:rPr>
-        <w:t>** Esta idea está basada en el funcionamiento del crucero en los coches que en la mayoría tiene un comportamiento similar y es válida para la fijación de crucero por tiempo (</w:t>
+        <w:t xml:space="preserve">** Esta idea está basada en el funcionamiento del crucero en los coches que en la mayoría tiene un </w:t>
+      </w:r>
+      <w:r>
+        <w:rPr>
+          <w:sz w:val="18"/>
+          <w:szCs w:val="28"/>
+        </w:rPr>
+        <w:lastRenderedPageBreak/>
+        <w:t>comportamiento similar y es válida para la fijación de crucero por tiempo (</w:t>
       </w:r>
       <w:r>
         <w:rPr>
@@ -1852,12 +1803,261 @@
     </w:p>
     <w:p>
       <w:pPr>
-        <w:rPr>
-          <w:sz w:val="28"/>
-          <w:szCs w:val="28"/>
-        </w:rPr>
-      </w:pPr>
-      <w:hyperlink r:id="rId6" w:history="1">
+        <w:pStyle w:val="Ttulo1"/>
+      </w:pPr>
+      <w:bookmarkStart w:id="8" w:name="_Toc24482707"/>
+      <w:r>
+        <w:t>Monitorización Serial Plotter:</w:t>
+      </w:r>
+      <w:bookmarkEnd w:id="8"/>
+    </w:p>
+    <w:p>
+      <w:pPr>
+        <w:rPr>
+          <w:sz w:val="28"/>
+          <w:szCs w:val="28"/>
+        </w:rPr>
+      </w:pPr>
+    </w:p>
+    <w:p>
+      <w:pPr>
+        <w:rPr>
+          <w:sz w:val="28"/>
+          <w:szCs w:val="28"/>
+        </w:rPr>
+      </w:pPr>
+      <w:r>
+        <w:rPr>
+          <w:sz w:val="28"/>
+          <w:szCs w:val="28"/>
+        </w:rPr>
+        <w:t>El sistema tiene configurada por defecto la validación de la lectura del acelerador si este da una medida errónea.</w:t>
+      </w:r>
+    </w:p>
+    <w:p>
+      <w:pPr>
+        <w:rPr>
+          <w:sz w:val="28"/>
+          <w:szCs w:val="28"/>
+        </w:rPr>
+      </w:pPr>
+      <w:r>
+        <w:rPr>
+          <w:sz w:val="28"/>
+          <w:szCs w:val="28"/>
+        </w:rPr>
+        <w:t>Si se produce este problema, durante 60 segundos se podrá realizar una monitorización de los valores de los sensores de la bicicleta.</w:t>
+      </w:r>
+    </w:p>
+    <w:p>
+      <w:pPr>
+        <w:rPr>
+          <w:sz w:val="28"/>
+          <w:szCs w:val="28"/>
+        </w:rPr>
+      </w:pPr>
+      <w:r>
+        <w:rPr>
+          <w:sz w:val="28"/>
+          <w:szCs w:val="28"/>
+        </w:rPr>
+        <w:t>En el siguiente caso, se puede apreciar las gráficas de valores de tres sensores</w:t>
+      </w:r>
+    </w:p>
+    <w:p>
+      <w:pPr>
+        <w:rPr>
+          <w:sz w:val="28"/>
+          <w:szCs w:val="28"/>
+        </w:rPr>
+      </w:pPr>
+    </w:p>
+    <w:p>
+      <w:pPr>
+        <w:rPr>
+          <w:color w:val="FFFFFF" w:themeColor="background1"/>
+          <w:sz w:val="28"/>
+          <w:szCs w:val="28"/>
+        </w:rPr>
+      </w:pPr>
+      <w:r>
+        <w:rPr>
+          <w:color w:val="FFFFFF" w:themeColor="background1"/>
+          <w:sz w:val="28"/>
+          <w:szCs w:val="28"/>
+          <w:highlight w:val="darkBlue"/>
+        </w:rPr>
+        <w:t>Acelerador</w:t>
+      </w:r>
+    </w:p>
+    <w:p>
+      <w:pPr>
+        <w:rPr>
+          <w:color w:val="FFFFFF" w:themeColor="background1"/>
+          <w:sz w:val="28"/>
+          <w:szCs w:val="28"/>
+        </w:rPr>
+      </w:pPr>
+      <w:r>
+        <w:rPr>
+          <w:color w:val="FFFFFF" w:themeColor="background1"/>
+          <w:sz w:val="28"/>
+          <w:szCs w:val="28"/>
+          <w:highlight w:val="darkGreen"/>
+        </w:rPr>
+        <w:t>Freno</w:t>
+      </w:r>
+    </w:p>
+    <w:p>
+      <w:pPr>
+        <w:rPr>
+          <w:sz w:val="28"/>
+          <w:szCs w:val="28"/>
+        </w:rPr>
+      </w:pPr>
+      <w:r>
+        <w:rPr>
+          <w:sz w:val="28"/>
+          <w:szCs w:val="28"/>
+          <w:highlight w:val="red"/>
+        </w:rPr>
+        <w:t>Pulsos pedaleo</w:t>
+      </w:r>
+      <w:r>
+        <w:rPr>
+          <w:sz w:val="28"/>
+          <w:szCs w:val="28"/>
+        </w:rPr>
+        <w:t xml:space="preserve"> </w:t>
+      </w:r>
+    </w:p>
+    <w:p>
+      <w:pPr>
+        <w:rPr>
+          <w:sz w:val="28"/>
+          <w:szCs w:val="28"/>
+        </w:rPr>
+      </w:pPr>
+    </w:p>
+    <w:p>
+      <w:pPr>
+        <w:rPr>
+          <w:sz w:val="28"/>
+          <w:szCs w:val="28"/>
+        </w:rPr>
+      </w:pPr>
+      <w:r>
+        <w:rPr>
+          <w:sz w:val="28"/>
+          <w:szCs w:val="28"/>
+        </w:rPr>
+        <w:drawing>
+          <wp:inline distT="0" distB="0" distL="0" distR="0" wp14:anchorId="1DC19919" wp14:editId="7961EDB4">
+            <wp:extent cx="5396230" cy="2406015"/>
+            <wp:effectExtent l="0" t="0" r="1270" b="0"/>
+            <wp:docPr id="1" name="Imagen 1"/>
+            <wp:cNvGraphicFramePr>
+              <a:graphicFrameLocks xmlns:a="http://schemas.openxmlformats.org/drawingml/2006/main" noChangeAspect="1"/>
+            </wp:cNvGraphicFramePr>
+            <a:graphic xmlns:a="http://schemas.openxmlformats.org/drawingml/2006/main">
+              <a:graphicData uri="http://schemas.openxmlformats.org/drawingml/2006/picture">
+                <pic:pic xmlns:pic="http://schemas.openxmlformats.org/drawingml/2006/picture">
+                  <pic:nvPicPr>
+                    <pic:cNvPr id="1" name=""/>
+                    <pic:cNvPicPr/>
+                  </pic:nvPicPr>
+                  <pic:blipFill>
+                    <a:blip r:embed="rId6"/>
+                    <a:stretch>
+                      <a:fillRect/>
+                    </a:stretch>
+                  </pic:blipFill>
+                  <pic:spPr>
+                    <a:xfrm>
+                      <a:off x="0" y="0"/>
+                      <a:ext cx="5396230" cy="2406015"/>
+                    </a:xfrm>
+                    <a:prstGeom prst="rect">
+                      <a:avLst/>
+                    </a:prstGeom>
+                  </pic:spPr>
+                </pic:pic>
+              </a:graphicData>
+            </a:graphic>
+          </wp:inline>
+        </w:drawing>
+      </w:r>
+    </w:p>
+    <w:p>
+      <w:pPr>
+        <w:rPr>
+          <w:sz w:val="28"/>
+          <w:szCs w:val="28"/>
+        </w:rPr>
+      </w:pPr>
+    </w:p>
+    <w:p>
+      <w:pPr>
+        <w:rPr>
+          <w:sz w:val="28"/>
+          <w:szCs w:val="28"/>
+        </w:rPr>
+      </w:pPr>
+      <w:r>
+        <w:rPr>
+          <w:sz w:val="28"/>
+          <w:szCs w:val="28"/>
+        </w:rPr>
+        <w:t>En caso de detectarse problemas en la instalación se puede forzar la entrada en este modo de monitorización, manteniendo el acelerador en un valor alto mientras se arranca el sistema.</w:t>
+      </w:r>
+    </w:p>
+    <w:p>
+      <w:pPr>
+        <w:rPr>
+          <w:sz w:val="28"/>
+          <w:szCs w:val="28"/>
+        </w:rPr>
+      </w:pPr>
+    </w:p>
+    <w:p>
+      <w:pPr>
+        <w:rPr>
+          <w:sz w:val="28"/>
+          <w:szCs w:val="28"/>
+        </w:rPr>
+      </w:pPr>
+      <w:r>
+        <w:rPr>
+          <w:sz w:val="28"/>
+          <w:szCs w:val="28"/>
+        </w:rPr>
+        <w:t>Es necesario tener activado el serial plotter para poder mostrar estas gráficas.</w:t>
+      </w:r>
+      <w:bookmarkStart w:id="9" w:name="_GoBack"/>
+      <w:bookmarkEnd w:id="9"/>
+      <w:r>
+        <w:rPr>
+          <w:sz w:val="28"/>
+          <w:szCs w:val="28"/>
+        </w:rPr>
+        <w:br/>
+      </w:r>
+      <w:r>
+        <w:rPr>
+          <w:sz w:val="28"/>
+          <w:szCs w:val="28"/>
+        </w:rPr>
+        <w:br/>
+      </w:r>
+    </w:p>
+    <w:p>
+      <w:pPr>
+        <w:rPr>
+          <w:sz w:val="28"/>
+          <w:szCs w:val="28"/>
+        </w:rPr>
+      </w:pPr>
+      <w:hyperlink r:id="rId7" w:history="1">
         <w:r>
           <w:rPr>
             <w:rStyle w:val="Hipervnculo"/>
@@ -1895,7 +2095,7 @@
 </file>
 
 <file path=word/numbering.xml><?xml version="1.0" encoding="utf-8"?>
-<w:numbering xmlns:wpc="http://schemas.microsoft.com/office/word/2010/wordprocessingCanvas" xmlns:cx="http://schemas.microsoft.com/office/drawing/2014/chartex" xmlns:cx1="http://schemas.microsoft.com/office/drawing/2015/9/8/chartex" xmlns:mc="http://schemas.openxmlformats.org/markup-compatibility/2006" xmlns:o="urn:schemas-microsoft-com:office:office" xmlns:r="http://schemas.openxmlformats.org/officeDocument/2006/relationships" xmlns:m="http://schemas.openxmlformats.org/officeDocument/2006/math" xmlns:v="urn:schemas-microsoft-com:vml" xmlns:wp14="http://schemas.microsoft.com/office/word/2010/wordprocessingDrawing" xmlns:wp="http://schemas.openxmlformats.org/drawingml/2006/wordprocessingDrawing" xmlns:w10="urn:schemas-microsoft-com:office:word" xmlns:w="http://schemas.openxmlformats.org/wordprocessingml/2006/main" xmlns:w14="http://schemas.microsoft.com/office/word/2010/wordml" xmlns:w15="http://schemas.microsoft.com/office/word/2012/wordml" xmlns:w16se="http://schemas.microsoft.com/office/word/2015/wordml/symex" xmlns:wpg="http://schemas.microsoft.com/office/word/2010/wordprocessingGroup" xmlns:wpi="http://schemas.microsoft.com/office/word/2010/wordprocessingInk" xmlns:wne="http://schemas.microsoft.com/office/word/2006/wordml" xmlns:wps="http://schemas.microsoft.com/office/word/2010/wordprocessingShape" mc:Ignorable="w14 w15 w16se wp14">
+<w:numbering xmlns:wpc="http://schemas.microsoft.com/office/word/2010/wordprocessingCanvas" xmlns:cx="http://schemas.microsoft.com/office/drawing/2014/chartex" xmlns:cx1="http://schemas.microsoft.com/office/drawing/2015/9/8/chartex" xmlns:cx2="http://schemas.microsoft.com/office/drawing/2015/10/21/chartex" xmlns:cx3="http://schemas.microsoft.com/office/drawing/2016/5/9/chartex" xmlns:cx4="http://schemas.microsoft.com/office/drawing/2016/5/10/chartex" xmlns:cx5="http://schemas.microsoft.com/office/drawing/2016/5/11/chartex" xmlns:cx6="http://schemas.microsoft.com/office/drawing/2016/5/12/chartex" xmlns:cx7="http://schemas.microsoft.com/office/drawing/2016/5/13/chartex" xmlns:cx8="http://schemas.microsoft.com/office/drawing/2016/5/14/chartex" xmlns:mc="http://schemas.openxmlformats.org/markup-compatibility/2006" xmlns:aink="http://schemas.microsoft.com/office/drawing/2016/ink" xmlns:am3d="http://schemas.microsoft.com/office/drawing/2017/model3d" xmlns:o="urn:schemas-microsoft-com:office:office" xmlns:r="http://schemas.openxmlformats.org/officeDocument/2006/relationships" xmlns:m="http://schemas.openxmlformats.org/officeDocument/2006/math" xmlns:v="urn:schemas-microsoft-com:vml" xmlns:wp14="http://schemas.microsoft.com/office/word/2010/wordprocessingDrawing" xmlns:wp="http://schemas.openxmlformats.org/drawingml/2006/wordprocessingDrawing" xmlns:w10="urn:schemas-microsoft-com:office:word" xmlns:w="http://schemas.openxmlformats.org/wordprocessingml/2006/main" xmlns:w14="http://schemas.microsoft.com/office/word/2010/wordml" xmlns:w15="http://schemas.microsoft.com/office/word/2012/wordml" xmlns:w16cid="http://schemas.microsoft.com/office/word/2016/wordml/cid" xmlns:w16se="http://schemas.microsoft.com/office/word/2015/wordml/symex" xmlns:wpg="http://schemas.microsoft.com/office/word/2010/wordprocessingGroup" xmlns:wpi="http://schemas.microsoft.com/office/word/2010/wordprocessingInk" xmlns:wne="http://schemas.microsoft.com/office/word/2006/wordml" xmlns:wps="http://schemas.microsoft.com/office/word/2010/wordprocessingShape" mc:Ignorable="w14 w15 w16se w16cid wp14">
   <w:abstractNum w:abstractNumId="0" w15:restartNumberingAfterBreak="0">
     <w:nsid w:val="116E5874"/>
     <w:multiLevelType w:val="hybridMultilevel"/>
@@ -2364,7 +2564,7 @@
 </file>
 
 <file path=word/styles.xml><?xml version="1.0" encoding="utf-8"?>
-<w:styles xmlns:mc="http://schemas.openxmlformats.org/markup-compatibility/2006" xmlns:r="http://schemas.openxmlformats.org/officeDocument/2006/relationships" xmlns:w="http://schemas.openxmlformats.org/wordprocessingml/2006/main" xmlns:w14="http://schemas.microsoft.com/office/word/2010/wordml" xmlns:w15="http://schemas.microsoft.com/office/word/2012/wordml" xmlns:w16se="http://schemas.microsoft.com/office/word/2015/wordml/symex" mc:Ignorable="w14 w15 w16se">
+<w:styles xmlns:mc="http://schemas.openxmlformats.org/markup-compatibility/2006" xmlns:r="http://schemas.openxmlformats.org/officeDocument/2006/relationships" xmlns:w="http://schemas.openxmlformats.org/wordprocessingml/2006/main" xmlns:w14="http://schemas.microsoft.com/office/word/2010/wordml" xmlns:w15="http://schemas.microsoft.com/office/word/2012/wordml" xmlns:w16cid="http://schemas.microsoft.com/office/word/2016/wordml/cid" xmlns:w16se="http://schemas.microsoft.com/office/word/2015/wordml/symex" mc:Ignorable="w14 w15 w16se w16cid">
   <w:docDefaults>
     <w:rPrDefault>
       <w:rPr>
@@ -2376,7 +2576,7 @@
     </w:rPrDefault>
     <w:pPrDefault/>
   </w:docDefaults>
-  <w:latentStyles w:defLockedState="0" w:defUIPriority="99" w:defSemiHidden="0" w:defUnhideWhenUsed="0" w:defQFormat="0" w:count="371">
+  <w:latentStyles w:defLockedState="0" w:defUIPriority="99" w:defSemiHidden="0" w:defUnhideWhenUsed="0" w:defQFormat="0" w:count="376">
     <w:lsdException w:name="Normal" w:uiPriority="0" w:qFormat="1"/>
     <w:lsdException w:name="heading 1" w:uiPriority="9" w:qFormat="1"/>
     <w:lsdException w:name="heading 2" w:semiHidden="1" w:uiPriority="9" w:unhideWhenUsed="1" w:qFormat="1"/>
@@ -2482,7 +2682,6 @@
     <w:lsdException w:name="HTML Sample" w:semiHidden="1" w:unhideWhenUsed="1"/>
     <w:lsdException w:name="HTML Typewriter" w:semiHidden="1" w:unhideWhenUsed="1"/>
     <w:lsdException w:name="HTML Variable" w:semiHidden="1" w:unhideWhenUsed="1"/>
-    <w:lsdException w:name="Normal Table" w:semiHidden="1" w:unhideWhenUsed="1"/>
     <w:lsdException w:name="annotation subject" w:semiHidden="1" w:unhideWhenUsed="1"/>
     <w:lsdException w:name="No List" w:semiHidden="1" w:unhideWhenUsed="1"/>
     <w:lsdException w:name="Outline List 1" w:semiHidden="1" w:unhideWhenUsed="1"/>
@@ -2525,11 +2724,8 @@
     <w:lsdException w:name="Table Contemporary" w:semiHidden="1" w:unhideWhenUsed="1"/>
     <w:lsdException w:name="Table Elegant" w:semiHidden="1" w:unhideWhenUsed="1"/>
     <w:lsdException w:name="Table Professional" w:semiHidden="1" w:unhideWhenUsed="1"/>
-    <w:lsdException w:name="Table Subtle 1" w:semiHidden="1" w:unhideWhenUsed="1"/>
     <w:lsdException w:name="Table Subtle 2" w:semiHidden="1" w:unhideWhenUsed="1"/>
     <w:lsdException w:name="Table Web 1" w:semiHidden="1" w:unhideWhenUsed="1"/>
-    <w:lsdException w:name="Table Web 2" w:semiHidden="1" w:unhideWhenUsed="1"/>
-    <w:lsdException w:name="Table Web 3" w:semiHidden="1" w:unhideWhenUsed="1"/>
     <w:lsdException w:name="Balloon Text" w:semiHidden="1" w:unhideWhenUsed="1"/>
     <w:lsdException w:name="Table Grid" w:uiPriority="39"/>
     <w:lsdException w:name="Table Theme" w:semiHidden="1" w:unhideWhenUsed="1"/>
@@ -2748,6 +2944,11 @@
     <w:lsdException w:name="List Table 5 Dark Accent 6" w:uiPriority="50"/>
     <w:lsdException w:name="List Table 6 Colorful Accent 6" w:uiPriority="51"/>
     <w:lsdException w:name="List Table 7 Colorful Accent 6" w:uiPriority="52"/>
+    <w:lsdException w:name="Mention" w:semiHidden="1" w:unhideWhenUsed="1"/>
+    <w:lsdException w:name="Smart Hyperlink" w:semiHidden="1" w:unhideWhenUsed="1"/>
+    <w:lsdException w:name="Hashtag" w:semiHidden="1" w:unhideWhenUsed="1"/>
+    <w:lsdException w:name="Unresolved Mention" w:semiHidden="1" w:unhideWhenUsed="1"/>
+    <w:lsdException w:name="Smart Link" w:semiHidden="1" w:unhideWhenUsed="1"/>
   </w:latentStyles>
   <w:style w:type="paragraph" w:default="1" w:styleId="Normal">
     <w:name w:val="Normal"/>
@@ -2772,6 +2973,28 @@
       <w:color w:val="2F5496" w:themeColor="accent1" w:themeShade="BF"/>
       <w:sz w:val="32"/>
       <w:szCs w:val="32"/>
+    </w:rPr>
+  </w:style>
+  <w:style w:type="paragraph" w:styleId="Ttulo2">
+    <w:name w:val="heading 2"/>
+    <w:basedOn w:val="Normal"/>
+    <w:next w:val="Normal"/>
+    <w:link w:val="Ttulo2Car"/>
+    <w:uiPriority w:val="9"/>
+    <w:unhideWhenUsed/>
+    <w:qFormat/>
+    <w:rsid w:val="006F4A4B"/>
+    <w:pPr>
+      <w:keepNext/>
+      <w:keepLines/>
+      <w:spacing w:before="40"/>
+      <w:outlineLvl w:val="1"/>
+    </w:pPr>
+    <w:rPr>
+      <w:rFonts w:asciiTheme="majorHAnsi" w:eastAsiaTheme="majorEastAsia" w:hAnsiTheme="majorHAnsi" w:cstheme="majorBidi"/>
+      <w:color w:val="2F5496" w:themeColor="accent1" w:themeShade="BF"/>
+      <w:sz w:val="26"/>
+      <w:szCs w:val="26"/>
     </w:rPr>
   </w:style>
   <w:style w:type="character" w:default="1" w:styleId="Fuentedeprrafopredeter">
@@ -2881,7 +3104,6 @@
     <w:next w:val="Normal"/>
     <w:autoRedefine/>
     <w:uiPriority w:val="39"/>
-    <w:semiHidden/>
     <w:unhideWhenUsed/>
     <w:rsid w:val="00DC12CF"/>
     <w:pPr>
@@ -3022,8 +3244,8 @@
       <w:szCs w:val="20"/>
     </w:rPr>
   </w:style>
-  <w:style w:type="character" w:customStyle="1" w:styleId="UnresolvedMention">
-    <w:name w:val="Unresolved Mention"/>
+  <w:style w:type="character" w:customStyle="1" w:styleId="Mencinsinresolver1">
+    <w:name w:val="Mención sin resolver1"/>
     <w:basedOn w:val="Fuentedeprrafopredeter"/>
     <w:uiPriority w:val="99"/>
     <w:semiHidden/>
@@ -3044,6 +3266,19 @@
     <w:rPr>
       <w:color w:val="954F72" w:themeColor="followedHyperlink"/>
       <w:u w:val="single"/>
+    </w:rPr>
+  </w:style>
+  <w:style w:type="character" w:customStyle="1" w:styleId="Ttulo2Car">
+    <w:name w:val="Título 2 Car"/>
+    <w:basedOn w:val="Fuentedeprrafopredeter"/>
+    <w:link w:val="Ttulo2"/>
+    <w:uiPriority w:val="9"/>
+    <w:rsid w:val="006F4A4B"/>
+    <w:rPr>
+      <w:rFonts w:asciiTheme="majorHAnsi" w:eastAsiaTheme="majorEastAsia" w:hAnsiTheme="majorHAnsi" w:cstheme="majorBidi"/>
+      <w:color w:val="2F5496" w:themeColor="accent1" w:themeShade="BF"/>
+      <w:sz w:val="26"/>
+      <w:szCs w:val="26"/>
     </w:rPr>
   </w:style>
 </w:styles>
@@ -3349,7 +3584,7 @@
 </file>
 
 <file path=customXml/itemProps1.xml><?xml version="1.0" encoding="utf-8"?>
-<ds:datastoreItem xmlns:ds="http://schemas.openxmlformats.org/officeDocument/2006/customXml" ds:itemID="{A338CD38-1705-490B-B48A-2C965113A2DB}">
+<ds:datastoreItem xmlns:ds="http://schemas.openxmlformats.org/officeDocument/2006/customXml" ds:itemID="{10ACEC62-3BBA-0D44-95BA-B1DBD0B1BB35}">
   <ds:schemaRefs>
     <ds:schemaRef ds:uri="http://schemas.openxmlformats.org/officeDocument/2006/bibliography"/>
   </ds:schemaRefs>

</xml_diff>